<commit_message>
se arregla algunos errores en la tabla de contenido de la copia
</commit_message>
<xml_diff>
--- a/Anteproyecto - copia.docx
+++ b/Anteproyecto - copia.docx
@@ -722,7 +722,10 @@
     <w:sdt>
       <w:sdtPr>
         <w:rPr>
-          <w:lang w:val="es-ES"/>
+          <w:rFonts w:asciiTheme="minorHAnsi" w:eastAsiaTheme="minorHAnsi" w:hAnsiTheme="minorHAnsi" w:cstheme="minorBidi"/>
+          <w:sz w:val="22"/>
+          <w:szCs w:val="22"/>
+          <w:lang w:val="es-ES" w:eastAsia="en-US"/>
         </w:rPr>
         <w:id w:val="1990897179"/>
         <w:docPartObj>
@@ -732,12 +735,8 @@
       </w:sdtPr>
       <w:sdtEndPr>
         <w:rPr>
-          <w:rFonts w:asciiTheme="minorHAnsi" w:eastAsiaTheme="minorHAnsi" w:hAnsiTheme="minorHAnsi" w:cstheme="minorBidi"/>
           <w:b/>
           <w:bCs/>
-          <w:sz w:val="22"/>
-          <w:szCs w:val="22"/>
-          <w:lang w:eastAsia="en-US"/>
         </w:rPr>
       </w:sdtEndPr>
       <w:sdtContent>
@@ -773,7 +772,7 @@
           <w:r>
             <w:fldChar w:fldCharType="separate"/>
           </w:r>
-          <w:hyperlink w:anchor="_Toc514064355" w:history="1">
+          <w:hyperlink w:anchor="_Toc514069609" w:history="1">
             <w:r>
               <w:rPr>
                 <w:rStyle w:val="Hipervnculo"/>
@@ -800,7 +799,7 @@
                 <w:noProof/>
                 <w:webHidden/>
               </w:rPr>
-              <w:instrText xml:space="preserve"> PAGEREF _Toc514064355 \h </w:instrText>
+              <w:instrText xml:space="preserve"> PAGEREF _Toc514069609 \h </w:instrText>
             </w:r>
             <w:r>
               <w:rPr>
@@ -843,7 +842,7 @@
               <w:noProof/>
             </w:rPr>
           </w:pPr>
-          <w:hyperlink w:anchor="_Toc514064356" w:history="1">
+          <w:hyperlink w:anchor="_Toc514069610" w:history="1">
             <w:r>
               <w:rPr>
                 <w:rStyle w:val="Hipervnculo"/>
@@ -886,7 +885,7 @@
                 <w:noProof/>
                 <w:webHidden/>
               </w:rPr>
-              <w:instrText xml:space="preserve"> PAGEREF _Toc514064356 \h </w:instrText>
+              <w:instrText xml:space="preserve"> PAGEREF _Toc514069610 \h </w:instrText>
             </w:r>
             <w:r>
               <w:rPr>
@@ -929,11 +928,10 @@
               <w:noProof/>
             </w:rPr>
           </w:pPr>
-          <w:hyperlink w:anchor="_Toc514064357" w:history="1">
+          <w:hyperlink w:anchor="_Toc514069611" w:history="1">
             <w:r>
               <w:rPr>
                 <w:rStyle w:val="Hipervnculo"/>
-                <w:rFonts w:cs="Arial"/>
                 <w:noProof/>
               </w:rPr>
               <w:t>1.1</w:t>
@@ -950,15 +948,7 @@
                 <w:rStyle w:val="Hipervnculo"/>
                 <w:noProof/>
               </w:rPr>
-              <w:t>Titulo:</w:t>
-            </w:r>
-            <w:r>
-              <w:rPr>
-                <w:rStyle w:val="Hipervnculo"/>
-                <w:rFonts w:cs="Arial"/>
-                <w:noProof/>
-              </w:rPr>
-              <w:t xml:space="preserve"> Integración de aplicaciones móviles a servicios web de la universidad de Nariño.</w:t>
+              <w:t>Título</w:t>
             </w:r>
             <w:r>
               <w:rPr>
@@ -979,7 +969,7 @@
                 <w:noProof/>
                 <w:webHidden/>
               </w:rPr>
-              <w:instrText xml:space="preserve"> PAGEREF _Toc514064357 \h </w:instrText>
+              <w:instrText xml:space="preserve"> PAGEREF _Toc514069611 \h </w:instrText>
             </w:r>
             <w:r>
               <w:rPr>
@@ -1022,7 +1012,7 @@
               <w:noProof/>
             </w:rPr>
           </w:pPr>
-          <w:hyperlink w:anchor="_Toc514064358" w:history="1">
+          <w:hyperlink w:anchor="_Toc514069612" w:history="1">
             <w:r>
               <w:rPr>
                 <w:rStyle w:val="Hipervnculo"/>
@@ -1042,15 +1032,7 @@
                 <w:rStyle w:val="Hipervnculo"/>
                 <w:noProof/>
               </w:rPr>
-              <w:t xml:space="preserve">Línea de investigación: </w:t>
-            </w:r>
-            <w:r>
-              <w:rPr>
-                <w:rStyle w:val="Hipervnculo"/>
-                <w:rFonts w:cs="Arial"/>
-                <w:noProof/>
-              </w:rPr>
-              <w:t>Línea Software y manejo de Información.</w:t>
+              <w:t>Linea de investigación</w:t>
             </w:r>
             <w:r>
               <w:rPr>
@@ -1071,7 +1053,7 @@
                 <w:noProof/>
                 <w:webHidden/>
               </w:rPr>
-              <w:instrText xml:space="preserve"> PAGEREF _Toc514064358 \h </w:instrText>
+              <w:instrText xml:space="preserve"> PAGEREF _Toc514069612 \h </w:instrText>
             </w:r>
             <w:r>
               <w:rPr>
@@ -1114,11 +1096,10 @@
               <w:noProof/>
             </w:rPr>
           </w:pPr>
-          <w:hyperlink w:anchor="_Toc514064359" w:history="1">
+          <w:hyperlink w:anchor="_Toc514069613" w:history="1">
             <w:r>
               <w:rPr>
                 <w:rStyle w:val="Hipervnculo"/>
-                <w:rFonts w:cs="Arial"/>
                 <w:noProof/>
               </w:rPr>
               <w:t>1.3</w:t>
@@ -1139,32 +1120,6 @@
             </w:r>
             <w:r>
               <w:rPr>
-                <w:rStyle w:val="Hipervnculo"/>
-                <w:rFonts w:cs="Arial"/>
-                <w:noProof/>
-              </w:rPr>
-              <w:t xml:space="preserve">: Este proyecto está orientado crear la posibilidad de acceder a los diferentes servicios de gestión de información que soporta la universidad de Nariño a través de </w:t>
-            </w:r>
-            <w:bookmarkStart w:id="0" w:name="_GoBack"/>
-            <w:r>
-              <w:rPr>
-                <w:rStyle w:val="Hipervnculo"/>
-                <w:rFonts w:cs="Arial"/>
-                <w:noProof/>
-              </w:rPr>
-              <w:t xml:space="preserve">la web, estableciendo una arquitectura orientada a servicios móviles ofreciendo nuevos </w:t>
-            </w:r>
-            <w:bookmarkEnd w:id="0"/>
-            <w:r>
-              <w:rPr>
-                <w:rStyle w:val="Hipervnculo"/>
-                <w:rFonts w:cs="Arial"/>
-                <w:noProof/>
-              </w:rPr>
-              <w:t>servicios en una interfaz más óptima y fácil de usar para dispositivos móviles basados en Android.</w:t>
-            </w:r>
-            <w:r>
-              <w:rPr>
                 <w:noProof/>
                 <w:webHidden/>
               </w:rPr>
@@ -1182,7 +1137,7 @@
                 <w:noProof/>
                 <w:webHidden/>
               </w:rPr>
-              <w:instrText xml:space="preserve"> PAGEREF _Toc514064359 \h </w:instrText>
+              <w:instrText xml:space="preserve"> PAGEREF _Toc514069613 \h </w:instrText>
             </w:r>
             <w:r>
               <w:rPr>
@@ -1225,11 +1180,10 @@
               <w:noProof/>
             </w:rPr>
           </w:pPr>
-          <w:hyperlink w:anchor="_Toc514064360" w:history="1">
+          <w:hyperlink w:anchor="_Toc514069614" w:history="1">
             <w:r>
               <w:rPr>
                 <w:rStyle w:val="Hipervnculo"/>
-                <w:rFonts w:cs="Arial"/>
                 <w:noProof/>
               </w:rPr>
               <w:t>1.4</w:t>
@@ -1246,15 +1200,7 @@
                 <w:rStyle w:val="Hipervnculo"/>
                 <w:noProof/>
               </w:rPr>
-              <w:t xml:space="preserve">Modalidad: </w:t>
-            </w:r>
-            <w:r>
-              <w:rPr>
-                <w:rStyle w:val="Hipervnculo"/>
-                <w:rFonts w:cs="Arial"/>
-                <w:noProof/>
-              </w:rPr>
-              <w:t>Trabajo de investigación.</w:t>
+              <w:t>Modalidad</w:t>
             </w:r>
             <w:r>
               <w:rPr>
@@ -1275,7 +1221,7 @@
                 <w:noProof/>
                 <w:webHidden/>
               </w:rPr>
-              <w:instrText xml:space="preserve"> PAGEREF _Toc514064360 \h </w:instrText>
+              <w:instrText xml:space="preserve"> PAGEREF _Toc514069614 \h </w:instrText>
             </w:r>
             <w:r>
               <w:rPr>
@@ -1318,7 +1264,7 @@
               <w:noProof/>
             </w:rPr>
           </w:pPr>
-          <w:hyperlink w:anchor="_Toc514064361" w:history="1">
+          <w:hyperlink w:anchor="_Toc514069615" w:history="1">
             <w:r>
               <w:rPr>
                 <w:rStyle w:val="Hipervnculo"/>
@@ -1359,7 +1305,7 @@
                 <w:noProof/>
                 <w:webHidden/>
               </w:rPr>
-              <w:instrText xml:space="preserve"> PAGEREF _Toc514064361 \h </w:instrText>
+              <w:instrText xml:space="preserve"> PAGEREF _Toc514069615 \h </w:instrText>
             </w:r>
             <w:r>
               <w:rPr>
@@ -1402,7 +1348,7 @@
               <w:noProof/>
             </w:rPr>
           </w:pPr>
-          <w:hyperlink w:anchor="_Toc514064362" w:history="1">
+          <w:hyperlink w:anchor="_Toc514069616" w:history="1">
             <w:r>
               <w:rPr>
                 <w:rStyle w:val="Hipervnculo"/>
@@ -1443,7 +1389,7 @@
                 <w:noProof/>
                 <w:webHidden/>
               </w:rPr>
-              <w:instrText xml:space="preserve"> PAGEREF _Toc514064362 \h </w:instrText>
+              <w:instrText xml:space="preserve"> PAGEREF _Toc514069616 \h </w:instrText>
             </w:r>
             <w:r>
               <w:rPr>
@@ -1486,7 +1432,7 @@
               <w:noProof/>
             </w:rPr>
           </w:pPr>
-          <w:hyperlink w:anchor="_Toc514064363" w:history="1">
+          <w:hyperlink w:anchor="_Toc514069617" w:history="1">
             <w:r>
               <w:rPr>
                 <w:rStyle w:val="Hipervnculo"/>
@@ -1527,7 +1473,7 @@
                 <w:noProof/>
                 <w:webHidden/>
               </w:rPr>
-              <w:instrText xml:space="preserve"> PAGEREF _Toc514064363 \h </w:instrText>
+              <w:instrText xml:space="preserve"> PAGEREF _Toc514069617 \h </w:instrText>
             </w:r>
             <w:r>
               <w:rPr>
@@ -1570,7 +1516,7 @@
               <w:noProof/>
             </w:rPr>
           </w:pPr>
-          <w:hyperlink w:anchor="_Toc514064364" w:history="1">
+          <w:hyperlink w:anchor="_Toc514069618" w:history="1">
             <w:r>
               <w:rPr>
                 <w:rStyle w:val="Hipervnculo"/>
@@ -1611,7 +1557,7 @@
                 <w:noProof/>
                 <w:webHidden/>
               </w:rPr>
-              <w:instrText xml:space="preserve"> PAGEREF _Toc514064364 \h </w:instrText>
+              <w:instrText xml:space="preserve"> PAGEREF _Toc514069618 \h </w:instrText>
             </w:r>
             <w:r>
               <w:rPr>
@@ -1654,7 +1600,7 @@
               <w:noProof/>
             </w:rPr>
           </w:pPr>
-          <w:hyperlink w:anchor="_Toc514064365" w:history="1">
+          <w:hyperlink w:anchor="_Toc514069619" w:history="1">
             <w:r>
               <w:rPr>
                 <w:rStyle w:val="Hipervnculo"/>
@@ -1695,7 +1641,7 @@
                 <w:noProof/>
                 <w:webHidden/>
               </w:rPr>
-              <w:instrText xml:space="preserve"> PAGEREF _Toc514064365 \h </w:instrText>
+              <w:instrText xml:space="preserve"> PAGEREF _Toc514069619 \h </w:instrText>
             </w:r>
             <w:r>
               <w:rPr>
@@ -1738,7 +1684,7 @@
               <w:noProof/>
             </w:rPr>
           </w:pPr>
-          <w:hyperlink w:anchor="_Toc514064366" w:history="1">
+          <w:hyperlink w:anchor="_Toc514069620" w:history="1">
             <w:r>
               <w:rPr>
                 <w:rStyle w:val="Hipervnculo"/>
@@ -1779,7 +1725,7 @@
                 <w:noProof/>
                 <w:webHidden/>
               </w:rPr>
-              <w:instrText xml:space="preserve"> PAGEREF _Toc514064366 \h </w:instrText>
+              <w:instrText xml:space="preserve"> PAGEREF _Toc514069620 \h </w:instrText>
             </w:r>
             <w:r>
               <w:rPr>
@@ -1822,7 +1768,7 @@
               <w:noProof/>
             </w:rPr>
           </w:pPr>
-          <w:hyperlink w:anchor="_Toc514064367" w:history="1">
+          <w:hyperlink w:anchor="_Toc514069621" w:history="1">
             <w:r>
               <w:rPr>
                 <w:rStyle w:val="Hipervnculo"/>
@@ -1863,7 +1809,7 @@
                 <w:noProof/>
                 <w:webHidden/>
               </w:rPr>
-              <w:instrText xml:space="preserve"> PAGEREF _Toc514064367 \h </w:instrText>
+              <w:instrText xml:space="preserve"> PAGEREF _Toc514069621 \h </w:instrText>
             </w:r>
             <w:r>
               <w:rPr>
@@ -1906,7 +1852,7 @@
               <w:noProof/>
             </w:rPr>
           </w:pPr>
-          <w:hyperlink w:anchor="_Toc514064368" w:history="1">
+          <w:hyperlink w:anchor="_Toc514069622" w:history="1">
             <w:r>
               <w:rPr>
                 <w:rStyle w:val="Hipervnculo"/>
@@ -1947,7 +1893,7 @@
                 <w:noProof/>
                 <w:webHidden/>
               </w:rPr>
-              <w:instrText xml:space="preserve"> PAGEREF _Toc514064368 \h </w:instrText>
+              <w:instrText xml:space="preserve"> PAGEREF _Toc514069622 \h </w:instrText>
             </w:r>
             <w:r>
               <w:rPr>
@@ -1990,7 +1936,7 @@
               <w:noProof/>
             </w:rPr>
           </w:pPr>
-          <w:hyperlink w:anchor="_Toc514064369" w:history="1">
+          <w:hyperlink w:anchor="_Toc514069623" w:history="1">
             <w:r>
               <w:rPr>
                 <w:rStyle w:val="Hipervnculo"/>
@@ -2031,7 +1977,7 @@
                 <w:noProof/>
                 <w:webHidden/>
               </w:rPr>
-              <w:instrText xml:space="preserve"> PAGEREF _Toc514064369 \h </w:instrText>
+              <w:instrText xml:space="preserve"> PAGEREF _Toc514069623 \h </w:instrText>
             </w:r>
             <w:r>
               <w:rPr>
@@ -2074,7 +2020,7 @@
               <w:noProof/>
             </w:rPr>
           </w:pPr>
-          <w:hyperlink w:anchor="_Toc514064370" w:history="1">
+          <w:hyperlink w:anchor="_Toc514069624" w:history="1">
             <w:r>
               <w:rPr>
                 <w:rStyle w:val="Hipervnculo"/>
@@ -2115,7 +2061,7 @@
                 <w:noProof/>
                 <w:webHidden/>
               </w:rPr>
-              <w:instrText xml:space="preserve"> PAGEREF _Toc514064370 \h </w:instrText>
+              <w:instrText xml:space="preserve"> PAGEREF _Toc514069624 \h </w:instrText>
             </w:r>
             <w:r>
               <w:rPr>
@@ -2158,7 +2104,7 @@
               <w:noProof/>
             </w:rPr>
           </w:pPr>
-          <w:hyperlink w:anchor="_Toc514064371" w:history="1">
+          <w:hyperlink w:anchor="_Toc514069625" w:history="1">
             <w:r>
               <w:rPr>
                 <w:rStyle w:val="Hipervnculo"/>
@@ -2199,7 +2145,7 @@
                 <w:noProof/>
                 <w:webHidden/>
               </w:rPr>
-              <w:instrText xml:space="preserve"> PAGEREF _Toc514064371 \h </w:instrText>
+              <w:instrText xml:space="preserve"> PAGEREF _Toc514069625 \h </w:instrText>
             </w:r>
             <w:r>
               <w:rPr>
@@ -2242,7 +2188,7 @@
               <w:noProof/>
             </w:rPr>
           </w:pPr>
-          <w:hyperlink w:anchor="_Toc514064372" w:history="1">
+          <w:hyperlink w:anchor="_Toc514069626" w:history="1">
             <w:r>
               <w:rPr>
                 <w:rStyle w:val="Hipervnculo"/>
@@ -2283,7 +2229,7 @@
                 <w:noProof/>
                 <w:webHidden/>
               </w:rPr>
-              <w:instrText xml:space="preserve"> PAGEREF _Toc514064372 \h </w:instrText>
+              <w:instrText xml:space="preserve"> PAGEREF _Toc514069626 \h </w:instrText>
             </w:r>
             <w:r>
               <w:rPr>
@@ -2326,7 +2272,7 @@
               <w:noProof/>
             </w:rPr>
           </w:pPr>
-          <w:hyperlink w:anchor="_Toc514064373" w:history="1">
+          <w:hyperlink w:anchor="_Toc514069627" w:history="1">
             <w:r>
               <w:rPr>
                 <w:rStyle w:val="Hipervnculo"/>
@@ -2367,7 +2313,7 @@
                 <w:noProof/>
                 <w:webHidden/>
               </w:rPr>
-              <w:instrText xml:space="preserve"> PAGEREF _Toc514064373 \h </w:instrText>
+              <w:instrText xml:space="preserve"> PAGEREF _Toc514069627 \h </w:instrText>
             </w:r>
             <w:r>
               <w:rPr>
@@ -2410,7 +2356,7 @@
               <w:noProof/>
             </w:rPr>
           </w:pPr>
-          <w:hyperlink w:anchor="_Toc514064374" w:history="1">
+          <w:hyperlink w:anchor="_Toc514069628" w:history="1">
             <w:r>
               <w:rPr>
                 <w:rStyle w:val="Hipervnculo"/>
@@ -2451,7 +2397,7 @@
                 <w:noProof/>
                 <w:webHidden/>
               </w:rPr>
-              <w:instrText xml:space="preserve"> PAGEREF _Toc514064374 \h </w:instrText>
+              <w:instrText xml:space="preserve"> PAGEREF _Toc514069628 \h </w:instrText>
             </w:r>
             <w:r>
               <w:rPr>
@@ -2494,7 +2440,7 @@
               <w:noProof/>
             </w:rPr>
           </w:pPr>
-          <w:hyperlink w:anchor="_Toc514064375" w:history="1">
+          <w:hyperlink w:anchor="_Toc514069629" w:history="1">
             <w:r>
               <w:rPr>
                 <w:rStyle w:val="Hipervnculo"/>
@@ -2535,7 +2481,7 @@
                 <w:noProof/>
                 <w:webHidden/>
               </w:rPr>
-              <w:instrText xml:space="preserve"> PAGEREF _Toc514064375 \h </w:instrText>
+              <w:instrText xml:space="preserve"> PAGEREF _Toc514069629 \h </w:instrText>
             </w:r>
             <w:r>
               <w:rPr>
@@ -2578,7 +2524,7 @@
               <w:noProof/>
             </w:rPr>
           </w:pPr>
-          <w:hyperlink w:anchor="_Toc514064376" w:history="1">
+          <w:hyperlink w:anchor="_Toc514069630" w:history="1">
             <w:r>
               <w:rPr>
                 <w:rStyle w:val="Hipervnculo"/>
@@ -2619,7 +2565,7 @@
                 <w:noProof/>
                 <w:webHidden/>
               </w:rPr>
-              <w:instrText xml:space="preserve"> PAGEREF _Toc514064376 \h </w:instrText>
+              <w:instrText xml:space="preserve"> PAGEREF _Toc514069630 \h </w:instrText>
             </w:r>
             <w:r>
               <w:rPr>
@@ -2662,7 +2608,7 @@
               <w:noProof/>
             </w:rPr>
           </w:pPr>
-          <w:hyperlink w:anchor="_Toc514064377" w:history="1">
+          <w:hyperlink w:anchor="_Toc514069631" w:history="1">
             <w:r>
               <w:rPr>
                 <w:rStyle w:val="Hipervnculo"/>
@@ -2703,7 +2649,7 @@
                 <w:noProof/>
                 <w:webHidden/>
               </w:rPr>
-              <w:instrText xml:space="preserve"> PAGEREF _Toc514064377 \h </w:instrText>
+              <w:instrText xml:space="preserve"> PAGEREF _Toc514069631 \h </w:instrText>
             </w:r>
             <w:r>
               <w:rPr>
@@ -2746,7 +2692,7 @@
               <w:noProof/>
             </w:rPr>
           </w:pPr>
-          <w:hyperlink w:anchor="_Toc514064378" w:history="1">
+          <w:hyperlink w:anchor="_Toc514069632" w:history="1">
             <w:r>
               <w:rPr>
                 <w:rStyle w:val="Hipervnculo"/>
@@ -2787,7 +2733,7 @@
                 <w:noProof/>
                 <w:webHidden/>
               </w:rPr>
-              <w:instrText xml:space="preserve"> PAGEREF _Toc514064378 \h </w:instrText>
+              <w:instrText xml:space="preserve"> PAGEREF _Toc514069632 \h </w:instrText>
             </w:r>
             <w:r>
               <w:rPr>
@@ -2830,7 +2776,7 @@
               <w:noProof/>
             </w:rPr>
           </w:pPr>
-          <w:hyperlink w:anchor="_Toc514064379" w:history="1">
+          <w:hyperlink w:anchor="_Toc514069633" w:history="1">
             <w:r>
               <w:rPr>
                 <w:rStyle w:val="Hipervnculo"/>
@@ -2871,7 +2817,7 @@
                 <w:noProof/>
                 <w:webHidden/>
               </w:rPr>
-              <w:instrText xml:space="preserve"> PAGEREF _Toc514064379 \h </w:instrText>
+              <w:instrText xml:space="preserve"> PAGEREF _Toc514069633 \h </w:instrText>
             </w:r>
             <w:r>
               <w:rPr>
@@ -2914,7 +2860,7 @@
               <w:noProof/>
             </w:rPr>
           </w:pPr>
-          <w:hyperlink w:anchor="_Toc514064380" w:history="1">
+          <w:hyperlink w:anchor="_Toc514069634" w:history="1">
             <w:r>
               <w:rPr>
                 <w:rStyle w:val="Hipervnculo"/>
@@ -2955,7 +2901,7 @@
                 <w:noProof/>
                 <w:webHidden/>
               </w:rPr>
-              <w:instrText xml:space="preserve"> PAGEREF _Toc514064380 \h </w:instrText>
+              <w:instrText xml:space="preserve"> PAGEREF _Toc514069634 \h </w:instrText>
             </w:r>
             <w:r>
               <w:rPr>
@@ -2998,7 +2944,7 @@
               <w:noProof/>
             </w:rPr>
           </w:pPr>
-          <w:hyperlink w:anchor="_Toc514064381" w:history="1">
+          <w:hyperlink w:anchor="_Toc514069635" w:history="1">
             <w:r>
               <w:rPr>
                 <w:rStyle w:val="Hipervnculo"/>
@@ -3039,7 +2985,7 @@
                 <w:noProof/>
                 <w:webHidden/>
               </w:rPr>
-              <w:instrText xml:space="preserve"> PAGEREF _Toc514064381 \h </w:instrText>
+              <w:instrText xml:space="preserve"> PAGEREF _Toc514069635 \h </w:instrText>
             </w:r>
             <w:r>
               <w:rPr>
@@ -3082,7 +3028,7 @@
               <w:noProof/>
             </w:rPr>
           </w:pPr>
-          <w:hyperlink w:anchor="_Toc514064382" w:history="1">
+          <w:hyperlink w:anchor="_Toc514069636" w:history="1">
             <w:r>
               <w:rPr>
                 <w:rStyle w:val="Hipervnculo"/>
@@ -3123,7 +3069,7 @@
                 <w:noProof/>
                 <w:webHidden/>
               </w:rPr>
-              <w:instrText xml:space="preserve"> PAGEREF _Toc514064382 \h </w:instrText>
+              <w:instrText xml:space="preserve"> PAGEREF _Toc514069636 \h </w:instrText>
             </w:r>
             <w:r>
               <w:rPr>
@@ -3161,7 +3107,6 @@
               <w:bCs/>
               <w:lang w:val="es-ES"/>
             </w:rPr>
-            <w:lastRenderedPageBreak/>
             <w:fldChar w:fldCharType="end"/>
           </w:r>
         </w:p>
@@ -3176,11 +3121,12 @@
         </w:numPr>
         <w:jc w:val="center"/>
       </w:pPr>
-      <w:bookmarkStart w:id="1" w:name="_Toc514064355"/>
-      <w:r>
+      <w:bookmarkStart w:id="0" w:name="_Toc514069609"/>
+      <w:r>
+        <w:lastRenderedPageBreak/>
         <w:t>INTRODUCCIÓN</w:t>
       </w:r>
-      <w:bookmarkEnd w:id="1"/>
+      <w:bookmarkEnd w:id="0"/>
     </w:p>
     <w:p>
       <w:pPr>
@@ -4106,7 +4052,7 @@
           <w:szCs w:val="24"/>
         </w:rPr>
       </w:pPr>
-      <w:bookmarkStart w:id="2" w:name="_Toc514064356"/>
+      <w:bookmarkStart w:id="1" w:name="_Toc514069610"/>
       <w:r>
         <w:rPr>
           <w:rFonts w:cs="Arial"/>
@@ -4115,149 +4061,334 @@
         <w:lastRenderedPageBreak/>
         <w:t>TEMA.</w:t>
       </w:r>
+      <w:bookmarkEnd w:id="1"/>
+    </w:p>
+    <w:p>
+      <w:pPr>
+        <w:pStyle w:val="Ttulo2"/>
+      </w:pPr>
+      <w:bookmarkStart w:id="2" w:name="_Toc514069611"/>
+      <w:r>
+        <w:t>Título</w:t>
+      </w:r>
       <w:bookmarkEnd w:id="2"/>
     </w:p>
     <w:p>
       <w:pPr>
+        <w:ind w:left="576"/>
+        <w:rPr>
+          <w:rFonts w:ascii="Arial" w:hAnsi="Arial" w:cs="Arial"/>
+          <w:sz w:val="24"/>
+          <w:szCs w:val="24"/>
+        </w:rPr>
+      </w:pPr>
+      <w:r>
+        <w:rPr>
+          <w:rFonts w:ascii="Arial" w:hAnsi="Arial" w:cs="Arial"/>
+          <w:sz w:val="24"/>
+          <w:szCs w:val="24"/>
+        </w:rPr>
+        <w:t xml:space="preserve">Integración de aplicaciones móviles a servicios web de la universidad de </w:t>
+      </w:r>
+      <w:r>
+        <w:rPr>
+          <w:rFonts w:ascii="Arial" w:hAnsi="Arial" w:cs="Arial"/>
+          <w:sz w:val="24"/>
+          <w:szCs w:val="24"/>
+        </w:rPr>
+        <w:t>N</w:t>
+      </w:r>
+      <w:r>
+        <w:rPr>
+          <w:rFonts w:ascii="Arial" w:hAnsi="Arial" w:cs="Arial"/>
+          <w:sz w:val="24"/>
+          <w:szCs w:val="24"/>
+        </w:rPr>
+        <w:t>ariño.</w:t>
+      </w:r>
+    </w:p>
+    <w:p>
+      <w:pPr>
         <w:pStyle w:val="Ttulo2"/>
-        <w:rPr>
-          <w:rFonts w:cs="Arial"/>
-          <w:color w:val="FF0000"/>
-          <w:szCs w:val="24"/>
-        </w:rPr>
-      </w:pPr>
-      <w:bookmarkStart w:id="3" w:name="_Toc514064357"/>
-      <w:r>
-        <w:t>Título</w:t>
-      </w:r>
-      <w:r>
-        <w:t>:</w:t>
-      </w:r>
-      <w:r>
-        <w:rPr>
-          <w:rFonts w:cs="Arial"/>
-          <w:color w:val="FF0000"/>
+      </w:pPr>
+      <w:bookmarkStart w:id="3" w:name="_Toc514069612"/>
+      <w:proofErr w:type="spellStart"/>
+      <w:r>
+        <w:t>Linea</w:t>
+      </w:r>
+      <w:proofErr w:type="spellEnd"/>
+      <w:r>
+        <w:t xml:space="preserve"> de investigación</w:t>
+      </w:r>
+      <w:bookmarkEnd w:id="3"/>
+    </w:p>
+    <w:p>
+      <w:pPr>
+        <w:ind w:left="576"/>
+        <w:rPr>
+          <w:rFonts w:ascii="Arial" w:hAnsi="Arial" w:cs="Arial"/>
+          <w:sz w:val="24"/>
+          <w:szCs w:val="24"/>
+        </w:rPr>
+      </w:pPr>
+      <w:proofErr w:type="spellStart"/>
+      <w:r>
+        <w:rPr>
+          <w:rFonts w:ascii="Arial" w:hAnsi="Arial" w:cs="Arial"/>
+          <w:sz w:val="24"/>
+          <w:szCs w:val="24"/>
+        </w:rPr>
+        <w:t>Linea</w:t>
+      </w:r>
+      <w:proofErr w:type="spellEnd"/>
+      <w:r>
+        <w:rPr>
+          <w:rFonts w:ascii="Arial" w:hAnsi="Arial" w:cs="Arial"/>
+          <w:sz w:val="24"/>
+          <w:szCs w:val="24"/>
+        </w:rPr>
+        <w:t xml:space="preserve"> Software y manejo de información.</w:t>
+      </w:r>
+    </w:p>
+    <w:p>
+      <w:pPr>
+        <w:pStyle w:val="Ttulo2"/>
+      </w:pPr>
+      <w:bookmarkStart w:id="4" w:name="_Toc514069613"/>
+      <w:r>
+        <w:t>Alcance y delimitación</w:t>
+      </w:r>
+      <w:bookmarkEnd w:id="4"/>
+    </w:p>
+    <w:p>
+      <w:pPr>
+        <w:ind w:left="576"/>
+        <w:rPr>
+          <w:rStyle w:val="nfasissutil"/>
+          <w:rFonts w:ascii="Arial" w:hAnsi="Arial" w:cs="Arial"/>
+          <w:i w:val="0"/>
+          <w:color w:val="auto"/>
+          <w:sz w:val="24"/>
+          <w:szCs w:val="24"/>
+        </w:rPr>
+      </w:pPr>
+      <w:r>
+        <w:rPr>
+          <w:rFonts w:ascii="Arial" w:hAnsi="Arial" w:cs="Arial"/>
+          <w:sz w:val="24"/>
+          <w:szCs w:val="24"/>
+        </w:rPr>
+        <w:t xml:space="preserve">Este proyecto </w:t>
+      </w:r>
+      <w:proofErr w:type="spellStart"/>
+      <w:r>
+        <w:rPr>
+          <w:rFonts w:ascii="Arial" w:hAnsi="Arial" w:cs="Arial"/>
+          <w:sz w:val="24"/>
+          <w:szCs w:val="24"/>
+        </w:rPr>
+        <w:t>esta</w:t>
+      </w:r>
+      <w:proofErr w:type="spellEnd"/>
+      <w:r>
+        <w:rPr>
+          <w:rFonts w:ascii="Arial" w:hAnsi="Arial" w:cs="Arial"/>
+          <w:sz w:val="24"/>
+          <w:szCs w:val="24"/>
+        </w:rPr>
+        <w:t xml:space="preserve"> orientado a </w:t>
+      </w:r>
+      <w:r>
+        <w:rPr>
+          <w:rFonts w:ascii="Arial" w:hAnsi="Arial" w:cs="Arial"/>
+          <w:sz w:val="24"/>
+          <w:szCs w:val="24"/>
+        </w:rPr>
+        <w:t>crear la posibilidad de acceder a los</w:t>
+      </w:r>
+      <w:r>
+        <w:rPr>
+          <w:rFonts w:ascii="Arial" w:hAnsi="Arial" w:cs="Arial"/>
+          <w:sz w:val="24"/>
           <w:szCs w:val="24"/>
         </w:rPr>
         <w:t xml:space="preserve"> </w:t>
       </w:r>
       <w:r>
         <w:rPr>
-          <w:rFonts w:cs="Arial"/>
-          <w:color w:val="FF0000"/>
-          <w:szCs w:val="24"/>
-        </w:rPr>
-        <w:t>Integración de aplicaciones móviles a servicios web de la universidad de Nariño.</w:t>
-      </w:r>
-      <w:bookmarkEnd w:id="3"/>
+          <w:rFonts w:ascii="Arial" w:hAnsi="Arial" w:cs="Arial"/>
+          <w:sz w:val="24"/>
+          <w:szCs w:val="24"/>
+        </w:rPr>
+        <w:t>diferentes</w:t>
+      </w:r>
+      <w:r>
+        <w:rPr>
+          <w:rFonts w:ascii="Arial" w:hAnsi="Arial" w:cs="Arial"/>
+          <w:sz w:val="24"/>
+          <w:szCs w:val="24"/>
+        </w:rPr>
+        <w:t xml:space="preserve"> </w:t>
+      </w:r>
+      <w:r>
+        <w:rPr>
+          <w:rFonts w:ascii="Arial" w:hAnsi="Arial" w:cs="Arial"/>
+          <w:sz w:val="24"/>
+          <w:szCs w:val="24"/>
+        </w:rPr>
+        <w:t>servicios de</w:t>
+      </w:r>
+      <w:r>
+        <w:rPr>
+          <w:rFonts w:ascii="Arial" w:hAnsi="Arial" w:cs="Arial"/>
+          <w:sz w:val="24"/>
+          <w:szCs w:val="24"/>
+        </w:rPr>
+        <w:t xml:space="preserve"> </w:t>
+      </w:r>
+      <w:r>
+        <w:rPr>
+          <w:rFonts w:ascii="Arial" w:hAnsi="Arial" w:cs="Arial"/>
+          <w:sz w:val="24"/>
+          <w:szCs w:val="24"/>
+        </w:rPr>
+        <w:t>gestión de informa</w:t>
+      </w:r>
+      <w:r>
+        <w:rPr>
+          <w:rFonts w:ascii="Arial" w:hAnsi="Arial" w:cs="Arial"/>
+          <w:sz w:val="24"/>
+          <w:szCs w:val="24"/>
+        </w:rPr>
+        <w:t xml:space="preserve">ción que soporta la universidad de Nariño a </w:t>
+      </w:r>
+      <w:r>
+        <w:rPr>
+          <w:rFonts w:ascii="Arial" w:hAnsi="Arial" w:cs="Arial"/>
+          <w:sz w:val="24"/>
+          <w:szCs w:val="24"/>
+        </w:rPr>
+        <w:t>través de la web,</w:t>
+      </w:r>
+      <w:r>
+        <w:rPr>
+          <w:rFonts w:ascii="Arial" w:hAnsi="Arial" w:cs="Arial"/>
+          <w:sz w:val="24"/>
+          <w:szCs w:val="24"/>
+        </w:rPr>
+        <w:t xml:space="preserve"> </w:t>
+      </w:r>
+      <w:r>
+        <w:rPr>
+          <w:rFonts w:ascii="Arial" w:hAnsi="Arial" w:cs="Arial"/>
+          <w:sz w:val="24"/>
+          <w:szCs w:val="24"/>
+        </w:rPr>
+        <w:t>estableciendo una arquitectura ori</w:t>
+      </w:r>
+      <w:r>
+        <w:rPr>
+          <w:rFonts w:ascii="Arial" w:hAnsi="Arial" w:cs="Arial"/>
+          <w:sz w:val="24"/>
+          <w:szCs w:val="24"/>
+        </w:rPr>
+        <w:t>entada a s</w:t>
+      </w:r>
+      <w:r>
+        <w:rPr>
+          <w:rFonts w:ascii="Arial" w:hAnsi="Arial" w:cs="Arial"/>
+          <w:sz w:val="24"/>
+          <w:szCs w:val="24"/>
+        </w:rPr>
+        <w:t>ervicios</w:t>
+      </w:r>
+      <w:r>
+        <w:rPr>
+          <w:rFonts w:ascii="Arial" w:hAnsi="Arial" w:cs="Arial"/>
+          <w:sz w:val="24"/>
+          <w:szCs w:val="24"/>
+        </w:rPr>
+        <w:t xml:space="preserve"> </w:t>
+      </w:r>
+      <w:r>
+        <w:rPr>
+          <w:rFonts w:ascii="Arial" w:hAnsi="Arial" w:cs="Arial"/>
+          <w:sz w:val="24"/>
+          <w:szCs w:val="24"/>
+        </w:rPr>
+        <w:t>móviles ofreciendo nuevos servicios</w:t>
+      </w:r>
+      <w:r>
+        <w:rPr>
+          <w:rFonts w:ascii="Arial" w:hAnsi="Arial" w:cs="Arial"/>
+          <w:sz w:val="24"/>
+          <w:szCs w:val="24"/>
+        </w:rPr>
+        <w:t xml:space="preserve"> en una interfaz más </w:t>
+      </w:r>
+      <w:r>
+        <w:rPr>
+          <w:rFonts w:ascii="Arial" w:hAnsi="Arial" w:cs="Arial"/>
+          <w:sz w:val="24"/>
+          <w:szCs w:val="24"/>
+        </w:rPr>
+        <w:t>óptima y fácil de usar para dispositivos móviles basados en Android</w:t>
+      </w:r>
+      <w:r>
+        <w:rPr>
+          <w:rStyle w:val="nfasissutil"/>
+          <w:rFonts w:ascii="Arial" w:hAnsi="Arial" w:cs="Arial"/>
+          <w:i w:val="0"/>
+          <w:color w:val="auto"/>
+          <w:sz w:val="24"/>
+          <w:szCs w:val="24"/>
+        </w:rPr>
+        <w:t>.</w:t>
+      </w:r>
     </w:p>
     <w:p>
       <w:pPr>
         <w:pStyle w:val="Ttulo2"/>
       </w:pPr>
-      <w:bookmarkStart w:id="4" w:name="_Toc514064358"/>
-      <w:r>
-        <w:rPr>
-          <w:rStyle w:val="Ttulo2Car"/>
-        </w:rPr>
-        <w:t>Línea de investigación:</w:t>
-      </w:r>
-      <w:r>
-        <w:rPr>
-          <w:rStyle w:val="Ttulo2Car"/>
-        </w:rPr>
+      <w:bookmarkStart w:id="5" w:name="_Toc514069614"/>
+      <w:r>
+        <w:t>Modalidad</w:t>
+      </w:r>
+      <w:bookmarkEnd w:id="5"/>
+    </w:p>
+    <w:p>
+      <w:pPr>
+        <w:ind w:left="576"/>
+        <w:rPr>
+          <w:rFonts w:ascii="Arial" w:hAnsi="Arial" w:cs="Arial"/>
+          <w:sz w:val="24"/>
+          <w:szCs w:val="24"/>
+        </w:rPr>
+      </w:pPr>
+      <w:r>
+        <w:rPr>
+          <w:rFonts w:ascii="Arial" w:hAnsi="Arial" w:cs="Arial"/>
+          <w:sz w:val="24"/>
+          <w:szCs w:val="24"/>
+        </w:rPr>
+        <w:t>Trabajo de investigación.</w:t>
+      </w:r>
+    </w:p>
+    <w:p>
+      <w:pPr>
+        <w:pStyle w:val="Ttulo1"/>
+      </w:pPr>
+      <w:r>
         <w:t xml:space="preserve"> </w:t>
       </w:r>
-      <w:r>
-        <w:rPr>
-          <w:rFonts w:cs="Arial"/>
-          <w:szCs w:val="24"/>
-        </w:rPr>
-        <w:t>Línea Software y manejo de Información.</w:t>
-      </w:r>
-      <w:bookmarkEnd w:id="4"/>
-    </w:p>
-    <w:p>
-      <w:pPr>
-        <w:pStyle w:val="Ttulo2"/>
-        <w:rPr>
-          <w:rFonts w:cs="Arial"/>
-          <w:szCs w:val="24"/>
-        </w:rPr>
-      </w:pPr>
-      <w:bookmarkStart w:id="5" w:name="_Toc514064359"/>
-      <w:r>
-        <w:rPr>
-          <w:rStyle w:val="Ttulo2Car"/>
-        </w:rPr>
-        <w:t>Alcance y delimitación</w:t>
-      </w:r>
-      <w:r>
-        <w:rPr>
-          <w:rFonts w:cs="Arial"/>
-          <w:szCs w:val="24"/>
-        </w:rPr>
-        <w:t>:</w:t>
-      </w:r>
-      <w:r>
-        <w:rPr>
-          <w:rFonts w:cs="Arial"/>
-          <w:szCs w:val="24"/>
-        </w:rPr>
-        <w:t xml:space="preserve"> </w:t>
-      </w:r>
-      <w:r>
-        <w:rPr>
-          <w:rFonts w:cs="Arial"/>
-          <w:szCs w:val="24"/>
-        </w:rPr>
-        <w:t>Este proyecto está orientado crear la posibilidad de acceder a los diferentes servicios de gestión de información que soporta la universidad de Nariño a través de la web, estableciendo una arquitectura orientada a servicios móviles ofreciendo nuevos servicios en una interfaz más óptima y fácil de usar para dispositivos móviles basados en Android.</w:t>
-      </w:r>
-      <w:bookmarkEnd w:id="5"/>
-    </w:p>
-    <w:p>
-      <w:pPr>
-        <w:pStyle w:val="Ttulo2"/>
-        <w:rPr>
-          <w:rFonts w:cs="Arial"/>
-          <w:szCs w:val="24"/>
-        </w:rPr>
-      </w:pPr>
-      <w:bookmarkStart w:id="6" w:name="_Toc514064360"/>
-      <w:r>
-        <w:t xml:space="preserve">Modalidad: </w:t>
-      </w:r>
-      <w:r>
-        <w:rPr>
-          <w:rFonts w:cs="Arial"/>
-          <w:szCs w:val="24"/>
-        </w:rPr>
-        <w:t>Trabajo de investigación.</w:t>
+      <w:bookmarkStart w:id="6" w:name="_Toc514069615"/>
+      <w:r>
+        <w:t>Descripción</w:t>
+      </w:r>
+      <w:r>
+        <w:t xml:space="preserve"> del problema.</w:t>
       </w:r>
       <w:bookmarkEnd w:id="6"/>
-      <w:r>
-        <w:rPr>
-          <w:rFonts w:cs="Arial"/>
-          <w:szCs w:val="24"/>
-        </w:rPr>
-        <w:t xml:space="preserve"> </w:t>
-      </w:r>
-    </w:p>
-    <w:p>
-      <w:pPr>
-        <w:pStyle w:val="Ttulo1"/>
-      </w:pPr>
-      <w:r>
-        <w:t xml:space="preserve"> </w:t>
-      </w:r>
-      <w:bookmarkStart w:id="7" w:name="_Toc514064361"/>
-      <w:r>
-        <w:t>Descripción</w:t>
-      </w:r>
-      <w:r>
-        <w:t xml:space="preserve"> del problema.</w:t>
-      </w:r>
-      <w:bookmarkEnd w:id="7"/>
     </w:p>
     <w:p>
       <w:pPr>
@@ -4275,11 +4406,11 @@
       <w:pPr>
         <w:pStyle w:val="Ttulo2"/>
       </w:pPr>
-      <w:bookmarkStart w:id="8" w:name="_Toc514064362"/>
+      <w:bookmarkStart w:id="7" w:name="_Toc514069616"/>
       <w:r>
         <w:t>PLANTEAMIENTO DEL PROBLEMA.</w:t>
       </w:r>
-      <w:bookmarkEnd w:id="8"/>
+      <w:bookmarkEnd w:id="7"/>
     </w:p>
     <w:p>
       <w:pPr>
@@ -4350,7 +4481,16 @@
           <w:sz w:val="24"/>
           <w:szCs w:val="24"/>
         </w:rPr>
-        <w:t xml:space="preserve"> al no existir ningún tipo de distinción a la hora de ingresar a los servicios web de la universidad, y en el caso de hacer uso de un dispositivo móvil algunas de las páginas que se muestran no están adaptadas para poder ser visualizadas de manera correcta y de fácil uso, lo que genera insatisfacción y poca acogida por parte de los usuarios ya sean estudiantes o profesores que en su mayoría por lo general hacen uso de un Smartphone</w:t>
+        <w:t xml:space="preserve"> al no existir ningún tipo de distinción a la hora de ingresar a los servicios web de la universidad, y en el caso de hacer uso de un dispositivo móvil algunas de las páginas que se muestran no están adaptadas para poder ser visualizadas de manera correcta y de fácil uso, lo que genera insatisfacción y poca acogida por parte de los usuarios ya sean estudiantes </w:t>
+      </w:r>
+      <w:r>
+        <w:rPr>
+          <w:rFonts w:ascii="Arial" w:hAnsi="Arial" w:cs="Arial"/>
+          <w:sz w:val="24"/>
+          <w:szCs w:val="24"/>
+        </w:rPr>
+        <w:lastRenderedPageBreak/>
+        <w:t>o profesores que en su mayoría por lo general hacen uso de un Smartphone</w:t>
       </w:r>
       <w:r>
         <w:rPr>
@@ -4404,7 +4544,6 @@
           <w:sz w:val="24"/>
           <w:szCs w:val="24"/>
         </w:rPr>
-        <w:lastRenderedPageBreak/>
         <w:t>De este modo</w:t>
       </w:r>
       <w:r>
@@ -4535,7 +4674,7 @@
         </w:rPr>
         <w:t xml:space="preserve"> </w:t>
       </w:r>
-      <w:bookmarkStart w:id="9" w:name="_Hlk513291131"/>
+      <w:bookmarkStart w:id="8" w:name="_Hlk513291131"/>
       <w:r>
         <w:rPr>
           <w:rFonts w:ascii="Arial" w:hAnsi="Arial" w:cs="Arial"/>
@@ -4552,7 +4691,7 @@
         </w:rPr>
         <w:t>iht solutions, s.l.</w:t>
       </w:r>
-      <w:bookmarkEnd w:id="9"/>
+      <w:bookmarkEnd w:id="8"/>
       <w:r>
         <w:rPr>
           <w:rStyle w:val="Refdenotaalpie"/>
@@ -5321,6 +5460,7 @@
           <w:sz w:val="24"/>
           <w:szCs w:val="24"/>
         </w:rPr>
+        <w:lastRenderedPageBreak/>
         <w:t>pasado por alto</w:t>
       </w:r>
       <w:r>
@@ -5437,7 +5577,6 @@
           <w:sz w:val="24"/>
           <w:szCs w:val="24"/>
         </w:rPr>
-        <w:lastRenderedPageBreak/>
         <w:t>En la actualidad,</w:t>
       </w:r>
       <w:r>
@@ -5920,7 +6059,16 @@
           <w:sz w:val="24"/>
           <w:szCs w:val="24"/>
         </w:rPr>
-        <w:t xml:space="preserve"> de aplicaciones que han potenciado la utilidad de estos dispositivos, todas estas ventajas están siendo anuladas al momento de hacer uso de los servicios web institucionales, ya que no </w:t>
+        <w:t xml:space="preserve"> de aplicaciones que han potenciado la utilidad de estos dispositivos, todas estas ventajas están siendo anuladas al momento de hacer uso de los </w:t>
+      </w:r>
+      <w:r>
+        <w:rPr>
+          <w:rFonts w:ascii="Arial" w:hAnsi="Arial" w:cs="Arial"/>
+          <w:sz w:val="24"/>
+          <w:szCs w:val="24"/>
+        </w:rPr>
+        <w:lastRenderedPageBreak/>
+        <w:t xml:space="preserve">servicios web institucionales, ya que no </w:t>
       </w:r>
       <w:r>
         <w:rPr>
@@ -5956,7 +6104,6 @@
           <w:sz w:val="24"/>
           <w:szCs w:val="24"/>
         </w:rPr>
-        <w:lastRenderedPageBreak/>
         <w:t xml:space="preserve">En </w:t>
       </w:r>
       <w:r>
@@ -6301,11 +6448,11 @@
       <w:pPr>
         <w:pStyle w:val="Ttulo2"/>
       </w:pPr>
-      <w:bookmarkStart w:id="10" w:name="_Toc514064363"/>
+      <w:bookmarkStart w:id="9" w:name="_Toc514069617"/>
       <w:r>
         <w:t>Formulación del problema.</w:t>
       </w:r>
-      <w:bookmarkEnd w:id="10"/>
+      <w:bookmarkEnd w:id="9"/>
     </w:p>
     <w:p>
       <w:pPr>
@@ -6411,11 +6558,11 @@
       <w:pPr>
         <w:pStyle w:val="Ttulo2"/>
       </w:pPr>
-      <w:bookmarkStart w:id="11" w:name="_Toc514064364"/>
+      <w:bookmarkStart w:id="10" w:name="_Toc514069618"/>
       <w:r>
         <w:t>Sistematización del problema.</w:t>
       </w:r>
-      <w:bookmarkEnd w:id="11"/>
+      <w:bookmarkEnd w:id="10"/>
     </w:p>
     <w:p>
       <w:pPr>
@@ -6517,6 +6664,7 @@
           <w:sz w:val="24"/>
           <w:szCs w:val="24"/>
         </w:rPr>
+        <w:lastRenderedPageBreak/>
         <w:t>¿Cómo evaluar el nivel de satisfacción de la comunidad universitaria con el funcionamiento del aplicativo y los módulos implementados?</w:t>
       </w:r>
     </w:p>
@@ -6538,12 +6686,11 @@
       <w:pPr>
         <w:pStyle w:val="Ttulo1"/>
       </w:pPr>
-      <w:bookmarkStart w:id="12" w:name="_Toc514064365"/>
-      <w:r>
-        <w:lastRenderedPageBreak/>
+      <w:bookmarkStart w:id="11" w:name="_Toc514069619"/>
+      <w:r>
         <w:t>OBJETIVOS.</w:t>
       </w:r>
-      <w:bookmarkEnd w:id="12"/>
+      <w:bookmarkEnd w:id="11"/>
     </w:p>
     <w:p>
       <w:pPr>
@@ -6561,11 +6708,11 @@
       <w:pPr>
         <w:pStyle w:val="Ttulo2"/>
       </w:pPr>
-      <w:bookmarkStart w:id="13" w:name="_Toc514064366"/>
+      <w:bookmarkStart w:id="12" w:name="_Toc514069620"/>
       <w:r>
         <w:t>Objetivo general.</w:t>
       </w:r>
-      <w:bookmarkEnd w:id="13"/>
+      <w:bookmarkEnd w:id="12"/>
     </w:p>
     <w:p>
       <w:pPr>
@@ -6660,18 +6807,18 @@
       <w:pPr>
         <w:pStyle w:val="Ttulo2"/>
       </w:pPr>
-      <w:bookmarkStart w:id="14" w:name="_Toc514064367"/>
+      <w:bookmarkStart w:id="13" w:name="_Toc514069621"/>
       <w:r>
         <w:t>Objetivos específicos.</w:t>
       </w:r>
-      <w:bookmarkEnd w:id="14"/>
+      <w:bookmarkEnd w:id="13"/>
     </w:p>
     <w:p>
       <w:pPr>
         <w:pStyle w:val="Prrafodelista"/>
         <w:numPr>
-          <w:ilvl w:val="2"/>
-          <w:numId w:val="1"/>
+          <w:ilvl w:val="0"/>
+          <w:numId w:val="11"/>
         </w:numPr>
         <w:spacing w:line="360" w:lineRule="auto"/>
         <w:jc w:val="both"/>
@@ -6702,8 +6849,8 @@
       <w:pPr>
         <w:pStyle w:val="Prrafodelista"/>
         <w:numPr>
-          <w:ilvl w:val="2"/>
-          <w:numId w:val="1"/>
+          <w:ilvl w:val="0"/>
+          <w:numId w:val="11"/>
         </w:numPr>
         <w:spacing w:line="360" w:lineRule="auto"/>
         <w:jc w:val="both"/>
@@ -6742,8 +6889,8 @@
       <w:pPr>
         <w:pStyle w:val="Prrafodelista"/>
         <w:numPr>
-          <w:ilvl w:val="2"/>
-          <w:numId w:val="1"/>
+          <w:ilvl w:val="0"/>
+          <w:numId w:val="11"/>
         </w:numPr>
         <w:spacing w:line="360" w:lineRule="auto"/>
         <w:jc w:val="both"/>
@@ -6801,6 +6948,8 @@
         </w:rPr>
         <w:t>.</w:t>
       </w:r>
+      <w:bookmarkStart w:id="14" w:name="_GoBack"/>
+      <w:bookmarkEnd w:id="14"/>
     </w:p>
     <w:p>
       <w:pPr>
@@ -6819,7 +6968,7 @@
       <w:pPr>
         <w:pStyle w:val="Ttulo1"/>
       </w:pPr>
-      <w:bookmarkStart w:id="15" w:name="_Toc514064368"/>
+      <w:bookmarkStart w:id="15" w:name="_Toc514069622"/>
       <w:r>
         <w:t>JUSTIFICACIÓN.</w:t>
       </w:r>
@@ -6950,6 +7099,7 @@
           <w:sz w:val="24"/>
           <w:szCs w:val="24"/>
         </w:rPr>
+        <w:lastRenderedPageBreak/>
         <w:t>a los dispositivos móviles</w:t>
       </w:r>
       <w:r>
@@ -7246,7 +7396,16 @@
           <w:sz w:val="24"/>
           <w:szCs w:val="24"/>
         </w:rPr>
-        <w:t>Sin embargo, en el caso de la Universidad de Nariño, la carencia de elementos que permitan la gestión de la información en dispositivos móviles, supone un problema para buena parte de la comunidad, que, muchas veces, se ve obligada a pagar servicios adicionales dentro de la universidad pa</w:t>
+        <w:t xml:space="preserve">Sin embargo, en el caso de la Universidad de Nariño, la carencia de elementos que permitan la gestión de la información en dispositivos móviles, </w:t>
+      </w:r>
+      <w:r>
+        <w:rPr>
+          <w:rFonts w:ascii="Arial" w:hAnsi="Arial" w:cs="Arial"/>
+          <w:sz w:val="24"/>
+          <w:szCs w:val="24"/>
+        </w:rPr>
+        <w:lastRenderedPageBreak/>
+        <w:t>supone un problema para buena parte de la comunidad, que, muchas veces, se ve obligada a pagar servicios adicionales dentro de la universidad pa</w:t>
       </w:r>
       <w:r>
         <w:rPr>
@@ -7342,16 +7501,7 @@
           <w:sz w:val="24"/>
           <w:szCs w:val="24"/>
         </w:rPr>
-        <w:t xml:space="preserve"> los </w:t>
-      </w:r>
-      <w:r>
-        <w:rPr>
-          <w:rFonts w:ascii="Arial" w:hAnsi="Arial" w:cs="Arial"/>
-          <w:sz w:val="24"/>
-          <w:szCs w:val="24"/>
-        </w:rPr>
-        <w:lastRenderedPageBreak/>
-        <w:t>procesos académicos, además de</w:t>
+        <w:t xml:space="preserve"> los procesos académicos, además de</w:t>
       </w:r>
       <w:r>
         <w:rPr>
@@ -7943,7 +8093,16 @@
           <w:sz w:val="24"/>
           <w:szCs w:val="24"/>
         </w:rPr>
-        <w:t>funcionamiento de los módulos implementados dentro del aplicativo en un entorno de pruebas</w:t>
+        <w:t xml:space="preserve">funcionamiento de los módulos implementados dentro del aplicativo en un </w:t>
+      </w:r>
+      <w:r>
+        <w:rPr>
+          <w:rFonts w:ascii="Arial" w:hAnsi="Arial" w:cs="Arial"/>
+          <w:sz w:val="24"/>
+          <w:szCs w:val="24"/>
+        </w:rPr>
+        <w:lastRenderedPageBreak/>
+        <w:t>entorno de pruebas</w:t>
       </w:r>
       <w:r>
         <w:rPr>
@@ -8038,7 +8197,7 @@
       <w:pPr>
         <w:pStyle w:val="Ttulo1"/>
       </w:pPr>
-      <w:bookmarkStart w:id="17" w:name="_Toc514064369"/>
+      <w:bookmarkStart w:id="17" w:name="_Toc514069623"/>
       <w:r>
         <w:t>A</w:t>
       </w:r>
@@ -8051,7 +8210,7 @@
       <w:pPr>
         <w:pStyle w:val="Ttulo2"/>
       </w:pPr>
-      <w:bookmarkStart w:id="18" w:name="_Toc514064370"/>
+      <w:bookmarkStart w:id="18" w:name="_Toc514069624"/>
       <w:r>
         <w:t>Referencia regional</w:t>
       </w:r>
@@ -8364,6 +8523,7 @@
                 <w:sz w:val="24"/>
                 <w:szCs w:val="24"/>
               </w:rPr>
+              <w:lastRenderedPageBreak/>
               <w:t>Tanto esta referencia regional como el presente proyecto tienen como objetivo brindar servicios que contribuyan y faciliten el acceso a la información y servicios institucionales universitarios.</w:t>
             </w:r>
           </w:p>
@@ -8424,7 +8584,6 @@
                 <w:sz w:val="24"/>
                 <w:szCs w:val="24"/>
               </w:rPr>
-              <w:lastRenderedPageBreak/>
               <w:t>La presente referencia regional</w:t>
             </w:r>
             <w:r>
@@ -8463,7 +8622,7 @@
       <w:pPr>
         <w:pStyle w:val="Ttulo2"/>
       </w:pPr>
-      <w:bookmarkStart w:id="19" w:name="_Toc514064371"/>
+      <w:bookmarkStart w:id="19" w:name="_Toc514069625"/>
       <w:r>
         <w:t>Referencia nacional.</w:t>
       </w:r>
@@ -8710,6 +8869,7 @@
                 <w:sz w:val="24"/>
                 <w:szCs w:val="24"/>
               </w:rPr>
+              <w:lastRenderedPageBreak/>
               <w:t>“La falta de información acerca de la localización y disponibilidad de servicios es una causa de problemas de coordinación para actividades académicas. También, los grandes campus universitarios presentan dificultades para la movilización y búsqueda de servicios. De lo anterior, se presenta NUBI una aplicación móvil adaptativa, con el objetivo de atender las necesidades individuales y colectivas de los estudiantes de la Pontificia Universidad Javeriana mediante el aporte comunitario de información y coordinación de grupos.”</w:t>
             </w:r>
           </w:p>
@@ -8740,7 +8900,6 @@
                 <w:sz w:val="24"/>
                 <w:szCs w:val="24"/>
               </w:rPr>
-              <w:lastRenderedPageBreak/>
               <w:t>SIMILITUDES CON LA INVESTIGACIÓN</w:t>
             </w:r>
           </w:p>
@@ -8997,8 +9156,9 @@
       <w:pPr>
         <w:pStyle w:val="Ttulo2"/>
       </w:pPr>
-      <w:bookmarkStart w:id="20" w:name="_Toc514064372"/>
-      <w:r>
+      <w:bookmarkStart w:id="20" w:name="_Toc514069626"/>
+      <w:r>
+        <w:lastRenderedPageBreak/>
         <w:t>Referencia internacional.</w:t>
       </w:r>
       <w:bookmarkEnd w:id="20"/>
@@ -9281,7 +9441,6 @@
                 <w:sz w:val="24"/>
                 <w:szCs w:val="24"/>
               </w:rPr>
-              <w:lastRenderedPageBreak/>
               <w:t>“</w:t>
             </w:r>
             <w:r>
@@ -9499,6 +9658,7 @@
                 <w:sz w:val="24"/>
                 <w:szCs w:val="24"/>
               </w:rPr>
+              <w:lastRenderedPageBreak/>
               <w:t>universitaria</w:t>
             </w:r>
             <w:r>
@@ -9549,7 +9709,7 @@
       <w:pPr>
         <w:pStyle w:val="Ttulo1"/>
       </w:pPr>
-      <w:bookmarkStart w:id="21" w:name="_Toc514064373"/>
+      <w:bookmarkStart w:id="21" w:name="_Toc514069627"/>
       <w:r>
         <w:t>METODOLOGÍA</w:t>
       </w:r>
@@ -9587,16 +9747,7 @@
           <w:sz w:val="24"/>
           <w:szCs w:val="24"/>
         </w:rPr>
-        <w:t xml:space="preserve">La aplicación será desarrollada mediante la metodología de desarrollo en espiral, en su variante para aplicaciones móviles (Mobile Development </w:t>
-      </w:r>
-      <w:r>
-        <w:rPr>
-          <w:rFonts w:ascii="Arial" w:hAnsi="Arial" w:cs="Arial"/>
-          <w:sz w:val="24"/>
-          <w:szCs w:val="24"/>
-        </w:rPr>
-        <w:lastRenderedPageBreak/>
-        <w:t>Process Spiral), una metodología ágil que utiliza como base el modelo de desarrollo en espiral y que prioriza la participación del usuario en todos los procesos del ciclo de vida de diseño de la aplicación, incorporando algo fundamental para el presente proyecto, los procesos de evaluación de la usabilidad.</w:t>
+        <w:t>La aplicación será desarrollada mediante la metodología de desarrollo en espiral, en su variante para aplicaciones móviles (Mobile Development Process Spiral), una metodología ágil que utiliza como base el modelo de desarrollo en espiral y que prioriza la participación del usuario en todos los procesos del ciclo de vida de diseño de la aplicación, incorporando algo fundamental para el presente proyecto, los procesos de evaluación de la usabilidad.</w:t>
       </w:r>
     </w:p>
     <w:p>
@@ -9657,14 +9808,14 @@
         <w:rPr>
           <w:rFonts w:ascii="Arial" w:hAnsi="Arial" w:cs="Arial"/>
         </w:rPr>
-        <w:t xml:space="preserve">“El proceso permite a los desarrolladores de aplicaciones móviles, detallar los criterios de usabilidad de la aplicación, el primer paso es identificar a los usuarios, las tareas y los contextos en los que se utilizará la aplicación móvil, el siguiente paso es dar prioridad a los atributos de usabilidad, identificar qué atributos son los más importantes para la aplicación, y para cada uno definir un conjunto de métricas para verificar el grado en que se cumplen en la aplicación final. El proceso de desarrollo de aplicaciones móviles en espiral contempla cinco (5) iteraciones, para cada una de ellas tres (3) tareas (determinación de requisitos, diseño y prueba) y finaliza cada iteración con la planificación de la siguiente; en la primera iteración se determinan los requisitos del sistema y se identifican usuarios, tareas y contextos en los que se utilizará la aplicación. Luego, se definen y priorizan los atributos de facilidad de uso y se identifican métricas para cada atributo; se dibuja un prototipo de la interfaz de aplicación y se realiza la prueba del prototipo, los desarrolladores podrán utilizar diferentes técnicas de usabilidad para medir el valor de cada atributo. En la segunda iteración el equipo de desarrollo recogerá más datos y requisitos, explorará si hay más usuarios potenciales, tareas y contextos en los que se utilizará la aplicación. A continuación, los atributos de usabilidad se redefinen y son priorizados, como resultado, los desarrolladores alterarán las métricas para acomodar los requisitos </w:t>
+        <w:t xml:space="preserve">“El proceso permite a los desarrolladores de aplicaciones móviles, detallar los criterios de usabilidad de la aplicación, el primer paso es identificar a los usuarios, las tareas y los contextos en los que se utilizará la aplicación móvil, el siguiente paso es dar prioridad a los atributos de usabilidad, identificar qué atributos son los más importantes para la aplicación, y para cada uno definir un conjunto de métricas para verificar el grado en que se cumplen en la aplicación final. El proceso de desarrollo de aplicaciones móviles en espiral contempla cinco (5) iteraciones, para cada una de ellas tres (3) tareas (determinación de requisitos, diseño y prueba) y finaliza cada iteración con la planificación de la siguiente; en la primera iteración se determinan los </w:t>
       </w:r>
       <w:r>
         <w:rPr>
           <w:rFonts w:ascii="Arial" w:hAnsi="Arial" w:cs="Arial"/>
         </w:rPr>
         <w:lastRenderedPageBreak/>
-        <w:t>añadidos; en el diseño se realiza un prototipo de alta fidelidad de la interfaz y se realizan las pruebas, utilizando técnicas de usabilidad para cada atributo, la calificación se compara con los resultados de la iteración anterior. En la tercera iteración los desarrolladores pueden identificar y priorizar los atributos de usabilidad con mayor claridad utilizando los resultados de la iteración anterior; se desarrolla el diseño de todo el sistema y se realiza la versión alfa con sus respectivas pruebas, el equipo de desarrollo compara los resultados con la calificación de la iteración anterior. En la cuarta iteración los resultados de la iteración anterior son utilizados para identificar y dar prioridad a los atributos de facilidad de uso; se desarrolla la versión beta y se libera para su evaluación por parte del cliente. En la quinta iteración se desarrolla el producto final; se realiza una evaluación de facilidad de uso, la calificación de cada atributo se calcula y se compara con la calificación de la fase anterior. Una alteración en el producto final se realiza sobre la base de los resultados y se libera al producto.”</w:t>
+        <w:t>requisitos del sistema y se identifican usuarios, tareas y contextos en los que se utilizará la aplicación. Luego, se definen y priorizan los atributos de facilidad de uso y se identifican métricas para cada atributo; se dibuja un prototipo de la interfaz de aplicación y se realiza la prueba del prototipo, los desarrolladores podrán utilizar diferentes técnicas de usabilidad para medir el valor de cada atributo. En la segunda iteración el equipo de desarrollo recogerá más datos y requisitos, explorará si hay más usuarios potenciales, tareas y contextos en los que se utilizará la aplicación. A continuación, los atributos de usabilidad se redefinen y son priorizados, como resultado, los desarrolladores alterarán las métricas para acomodar los requisitos añadidos; en el diseño se realiza un prototipo de alta fidelidad de la interfaz y se realizan las pruebas, utilizando técnicas de usabilidad para cada atributo, la calificación se compara con los resultados de la iteración anterior. En la tercera iteración los desarrolladores pueden identificar y priorizar los atributos de usabilidad con mayor claridad utilizando los resultados de la iteración anterior; se desarrolla el diseño de todo el sistema y se realiza la versión alfa con sus respectivas pruebas, el equipo de desarrollo compara los resultados con la calificación de la iteración anterior. En la cuarta iteración los resultados de la iteración anterior son utilizados para identificar y dar prioridad a los atributos de facilidad de uso; se desarrolla la versión beta y se libera para su evaluación por parte del cliente. En la quinta iteración se desarrolla el producto final; se realiza una evaluación de facilidad de uso, la calificación de cada atributo se calcula y se compara con la calificación de la fase anterior. Una alteración en el producto final se realiza sobre la base de los resultados y se libera al producto.”</w:t>
       </w:r>
     </w:p>
     <w:p>
@@ -9682,7 +9833,7 @@
       <w:pPr>
         <w:pStyle w:val="Ttulo1"/>
       </w:pPr>
-      <w:bookmarkStart w:id="22" w:name="_Toc514064374"/>
+      <w:bookmarkStart w:id="22" w:name="_Toc514069628"/>
       <w:r>
         <w:t>RESULTADOS ESPERADOS.</w:t>
       </w:r>
@@ -9753,6 +9904,7 @@
           <w:sz w:val="24"/>
           <w:szCs w:val="24"/>
         </w:rPr>
+        <w:lastRenderedPageBreak/>
         <w:t>Tener una aplicación que contribuya en el proceso de acceso a la información por parte de la comunidad universitaria de la Universidad de Nariño.</w:t>
       </w:r>
     </w:p>
@@ -9779,7 +9931,7 @@
       <w:pPr>
         <w:pStyle w:val="Ttulo1"/>
       </w:pPr>
-      <w:bookmarkStart w:id="23" w:name="_Toc514064375"/>
+      <w:bookmarkStart w:id="23" w:name="_Toc514069629"/>
       <w:r>
         <w:t>R</w:t>
       </w:r>
@@ -9812,9 +9964,8 @@
       <w:pPr>
         <w:pStyle w:val="Ttulo2"/>
       </w:pPr>
-      <w:bookmarkStart w:id="24" w:name="_Toc514064376"/>
-      <w:r>
-        <w:lastRenderedPageBreak/>
+      <w:bookmarkStart w:id="24" w:name="_Toc514069630"/>
+      <w:r>
         <w:t>Recursos humanos</w:t>
       </w:r>
       <w:bookmarkEnd w:id="24"/>
@@ -10906,7 +11057,7 @@
       <w:pPr>
         <w:pStyle w:val="Ttulo2"/>
       </w:pPr>
-      <w:bookmarkStart w:id="25" w:name="_Toc514064377"/>
+      <w:bookmarkStart w:id="25" w:name="_Toc514069631"/>
       <w:r>
         <w:t>Recursos tecnológicos</w:t>
       </w:r>
@@ -11090,6 +11241,7 @@
                 <w:sz w:val="24"/>
                 <w:szCs w:val="24"/>
               </w:rPr>
+              <w:lastRenderedPageBreak/>
               <w:t>Hardware</w:t>
             </w:r>
           </w:p>
@@ -12871,7 +13023,7 @@
       <w:pPr>
         <w:pStyle w:val="Ttulo2"/>
       </w:pPr>
-      <w:bookmarkStart w:id="26" w:name="_Toc514064378"/>
+      <w:bookmarkStart w:id="26" w:name="_Toc514069632"/>
       <w:r>
         <w:t xml:space="preserve">Recursos </w:t>
       </w:r>
@@ -13359,7 +13511,7 @@
       <w:pPr>
         <w:pStyle w:val="Ttulo2"/>
       </w:pPr>
-      <w:bookmarkStart w:id="27" w:name="_Toc514064379"/>
+      <w:bookmarkStart w:id="27" w:name="_Toc514069633"/>
       <w:r>
         <w:t>Recursos operativos</w:t>
       </w:r>
@@ -13405,7 +13557,7 @@
       <w:pPr>
         <w:pStyle w:val="Ttulo2"/>
       </w:pPr>
-      <w:bookmarkStart w:id="28" w:name="_Toc514064380"/>
+      <w:bookmarkStart w:id="28" w:name="_Toc514069634"/>
       <w:r>
         <w:t>Presupuesto total</w:t>
       </w:r>
@@ -13602,7 +13754,6 @@
                 <w:sz w:val="24"/>
                 <w:szCs w:val="24"/>
               </w:rPr>
-              <w:lastRenderedPageBreak/>
               <w:t>Recursos materiales</w:t>
             </w:r>
           </w:p>
@@ -13760,7 +13911,7 @@
       <w:pPr>
         <w:pStyle w:val="Ttulo1"/>
       </w:pPr>
-      <w:bookmarkStart w:id="29" w:name="_Toc514064381"/>
+      <w:bookmarkStart w:id="29" w:name="_Toc514069635"/>
       <w:r>
         <w:t>CRONOGRAMA</w:t>
       </w:r>
@@ -13863,8 +14014,9 @@
       <w:pPr>
         <w:pStyle w:val="Ttulo1"/>
       </w:pPr>
-      <w:bookmarkStart w:id="30" w:name="_Toc514064382"/>
-      <w:r>
+      <w:bookmarkStart w:id="30" w:name="_Toc514069636"/>
+      <w:r>
+        <w:lastRenderedPageBreak/>
         <w:t>REFERENCIAS BIBLIOGRAFICAS</w:t>
       </w:r>
       <w:bookmarkEnd w:id="30"/>
@@ -15542,6 +15694,119 @@
     </w:lvl>
   </w:abstractNum>
   <w:abstractNum w:abstractNumId="7" w15:restartNumberingAfterBreak="0">
+    <w:nsid w:val="5E5B24F2"/>
+    <w:multiLevelType w:val="hybridMultilevel"/>
+    <w:tmpl w:val="443E8E74"/>
+    <w:lvl w:ilvl="0" w:tplc="240A0001">
+      <w:start w:val="1"/>
+      <w:numFmt w:val="bullet"/>
+      <w:lvlText w:val=""/>
+      <w:lvlJc w:val="left"/>
+      <w:pPr>
+        <w:ind w:left="2700" w:hanging="360"/>
+      </w:pPr>
+      <w:rPr>
+        <w:rFonts w:ascii="Symbol" w:hAnsi="Symbol" w:hint="default"/>
+      </w:rPr>
+    </w:lvl>
+    <w:lvl w:ilvl="1" w:tplc="240A0003" w:tentative="1">
+      <w:start w:val="1"/>
+      <w:numFmt w:val="bullet"/>
+      <w:lvlText w:val="o"/>
+      <w:lvlJc w:val="left"/>
+      <w:pPr>
+        <w:ind w:left="3420" w:hanging="360"/>
+      </w:pPr>
+      <w:rPr>
+        <w:rFonts w:ascii="Courier New" w:hAnsi="Courier New" w:cs="Courier New" w:hint="default"/>
+      </w:rPr>
+    </w:lvl>
+    <w:lvl w:ilvl="2" w:tplc="240A0005" w:tentative="1">
+      <w:start w:val="1"/>
+      <w:numFmt w:val="bullet"/>
+      <w:lvlText w:val=""/>
+      <w:lvlJc w:val="left"/>
+      <w:pPr>
+        <w:ind w:left="4140" w:hanging="360"/>
+      </w:pPr>
+      <w:rPr>
+        <w:rFonts w:ascii="Wingdings" w:hAnsi="Wingdings" w:hint="default"/>
+      </w:rPr>
+    </w:lvl>
+    <w:lvl w:ilvl="3" w:tplc="240A0001" w:tentative="1">
+      <w:start w:val="1"/>
+      <w:numFmt w:val="bullet"/>
+      <w:lvlText w:val=""/>
+      <w:lvlJc w:val="left"/>
+      <w:pPr>
+        <w:ind w:left="4860" w:hanging="360"/>
+      </w:pPr>
+      <w:rPr>
+        <w:rFonts w:ascii="Symbol" w:hAnsi="Symbol" w:hint="default"/>
+      </w:rPr>
+    </w:lvl>
+    <w:lvl w:ilvl="4" w:tplc="240A0003" w:tentative="1">
+      <w:start w:val="1"/>
+      <w:numFmt w:val="bullet"/>
+      <w:lvlText w:val="o"/>
+      <w:lvlJc w:val="left"/>
+      <w:pPr>
+        <w:ind w:left="5580" w:hanging="360"/>
+      </w:pPr>
+      <w:rPr>
+        <w:rFonts w:ascii="Courier New" w:hAnsi="Courier New" w:cs="Courier New" w:hint="default"/>
+      </w:rPr>
+    </w:lvl>
+    <w:lvl w:ilvl="5" w:tplc="240A0005" w:tentative="1">
+      <w:start w:val="1"/>
+      <w:numFmt w:val="bullet"/>
+      <w:lvlText w:val=""/>
+      <w:lvlJc w:val="left"/>
+      <w:pPr>
+        <w:ind w:left="6300" w:hanging="360"/>
+      </w:pPr>
+      <w:rPr>
+        <w:rFonts w:ascii="Wingdings" w:hAnsi="Wingdings" w:hint="default"/>
+      </w:rPr>
+    </w:lvl>
+    <w:lvl w:ilvl="6" w:tplc="240A0001" w:tentative="1">
+      <w:start w:val="1"/>
+      <w:numFmt w:val="bullet"/>
+      <w:lvlText w:val=""/>
+      <w:lvlJc w:val="left"/>
+      <w:pPr>
+        <w:ind w:left="7020" w:hanging="360"/>
+      </w:pPr>
+      <w:rPr>
+        <w:rFonts w:ascii="Symbol" w:hAnsi="Symbol" w:hint="default"/>
+      </w:rPr>
+    </w:lvl>
+    <w:lvl w:ilvl="7" w:tplc="240A0003" w:tentative="1">
+      <w:start w:val="1"/>
+      <w:numFmt w:val="bullet"/>
+      <w:lvlText w:val="o"/>
+      <w:lvlJc w:val="left"/>
+      <w:pPr>
+        <w:ind w:left="7740" w:hanging="360"/>
+      </w:pPr>
+      <w:rPr>
+        <w:rFonts w:ascii="Courier New" w:hAnsi="Courier New" w:cs="Courier New" w:hint="default"/>
+      </w:rPr>
+    </w:lvl>
+    <w:lvl w:ilvl="8" w:tplc="240A0005" w:tentative="1">
+      <w:start w:val="1"/>
+      <w:numFmt w:val="bullet"/>
+      <w:lvlText w:val=""/>
+      <w:lvlJc w:val="left"/>
+      <w:pPr>
+        <w:ind w:left="8460" w:hanging="360"/>
+      </w:pPr>
+      <w:rPr>
+        <w:rFonts w:ascii="Wingdings" w:hAnsi="Wingdings" w:hint="default"/>
+      </w:rPr>
+    </w:lvl>
+  </w:abstractNum>
+  <w:abstractNum w:abstractNumId="8" w15:restartNumberingAfterBreak="0">
     <w:nsid w:val="6A371C26"/>
     <w:multiLevelType w:val="multilevel"/>
     <w:tmpl w:val="240A001F"/>
@@ -15627,7 +15892,7 @@
       </w:pPr>
     </w:lvl>
   </w:abstractNum>
-  <w:abstractNum w:abstractNumId="8" w15:restartNumberingAfterBreak="0">
+  <w:abstractNum w:abstractNumId="9" w15:restartNumberingAfterBreak="0">
     <w:nsid w:val="752020EE"/>
     <w:multiLevelType w:val="multilevel"/>
     <w:tmpl w:val="8736B03E"/>
@@ -15728,7 +15993,7 @@
       </w:pPr>
     </w:lvl>
   </w:abstractNum>
-  <w:abstractNum w:abstractNumId="9" w15:restartNumberingAfterBreak="0">
+  <w:abstractNum w:abstractNumId="10" w15:restartNumberingAfterBreak="0">
     <w:nsid w:val="7F55450A"/>
     <w:multiLevelType w:val="hybridMultilevel"/>
     <w:tmpl w:val="C49C1D0E"/>
@@ -15845,7 +16110,7 @@
     <w:abstractNumId w:val="5"/>
   </w:num>
   <w:num w:numId="2">
-    <w:abstractNumId w:val="7"/>
+    <w:abstractNumId w:val="8"/>
   </w:num>
   <w:num w:numId="3">
     <w:abstractNumId w:val="3"/>
@@ -15860,16 +16125,19 @@
     <w:abstractNumId w:val="1"/>
   </w:num>
   <w:num w:numId="7">
-    <w:abstractNumId w:val="8"/>
+    <w:abstractNumId w:val="9"/>
   </w:num>
   <w:num w:numId="8">
-    <w:abstractNumId w:val="9"/>
+    <w:abstractNumId w:val="10"/>
   </w:num>
   <w:num w:numId="9">
     <w:abstractNumId w:val="2"/>
   </w:num>
   <w:num w:numId="10">
     <w:abstractNumId w:val="6"/>
+  </w:num>
+  <w:num w:numId="11">
+    <w:abstractNumId w:val="7"/>
   </w:num>
 </w:numbering>
 </file>
@@ -16505,7 +16773,6 @@
   <w:style w:type="character" w:default="1" w:styleId="Fuentedeprrafopredeter">
     <w:name w:val="Default Paragraph Font"/>
     <w:uiPriority w:val="1"/>
-    <w:semiHidden/>
     <w:unhideWhenUsed/>
   </w:style>
   <w:style w:type="table" w:default="1" w:styleId="Tablanormal">
@@ -17118,558 +17385,19 @@
     <w:uiPriority w:val="99"/>
     <w:rsid w:val="00437CC9"/>
   </w:style>
-</w:styles>
-</file>
-
-<file path=word/glossary/document.xml><?xml version="1.0" encoding="utf-8"?>
-<w:glossaryDocument xmlns:wpc="http://schemas.microsoft.com/office/word/2010/wordprocessingCanvas" xmlns:mc="http://schemas.openxmlformats.org/markup-compatibility/2006" xmlns:o="urn:schemas-microsoft-com:office:office" xmlns:r="http://schemas.openxmlformats.org/officeDocument/2006/relationships" xmlns:m="http://schemas.openxmlformats.org/officeDocument/2006/math" xmlns:v="urn:schemas-microsoft-com:vml" xmlns:wp14="http://schemas.microsoft.com/office/word/2010/wordprocessingDrawing" xmlns:wp="http://schemas.openxmlformats.org/drawingml/2006/wordprocessingDrawing" xmlns:w10="urn:schemas-microsoft-com:office:word" xmlns:w="http://schemas.openxmlformats.org/wordprocessingml/2006/main" xmlns:w14="http://schemas.microsoft.com/office/word/2010/wordml" xmlns:w15="http://schemas.microsoft.com/office/word/2012/wordml" xmlns:wpg="http://schemas.microsoft.com/office/word/2010/wordprocessingGroup" xmlns:wpi="http://schemas.microsoft.com/office/word/2010/wordprocessingInk" xmlns:wne="http://schemas.microsoft.com/office/word/2006/wordml" xmlns:wps="http://schemas.microsoft.com/office/word/2010/wordprocessingShape" mc:Ignorable="w14 w15 wp14"/>
-</file>
-
-<file path=word/glossary/fontTable.xml><?xml version="1.0" encoding="utf-8"?>
-<w:fonts xmlns:mc="http://schemas.openxmlformats.org/markup-compatibility/2006" xmlns:r="http://schemas.openxmlformats.org/officeDocument/2006/relationships" xmlns:w="http://schemas.openxmlformats.org/wordprocessingml/2006/main" xmlns:w14="http://schemas.microsoft.com/office/word/2010/wordml" xmlns:w15="http://schemas.microsoft.com/office/word/2012/wordml" mc:Ignorable="w14 w15">
-  <w:font w:name="Symbol">
-    <w:panose1 w:val="05050102010706020507"/>
-    <w:charset w:val="02"/>
-    <w:family w:val="roman"/>
-    <w:pitch w:val="variable"/>
-    <w:sig w:usb0="00000000" w:usb1="10000000" w:usb2="00000000" w:usb3="00000000" w:csb0="80000000" w:csb1="00000000"/>
-  </w:font>
-  <w:font w:name="Times New Roman">
-    <w:panose1 w:val="02020603050405020304"/>
-    <w:charset w:val="00"/>
-    <w:family w:val="roman"/>
-    <w:pitch w:val="variable"/>
-    <w:sig w:usb0="E0002EFF" w:usb1="C000785B" w:usb2="00000009" w:usb3="00000000" w:csb0="000001FF" w:csb1="00000000"/>
-  </w:font>
-  <w:font w:name="Courier New">
-    <w:panose1 w:val="02070309020205020404"/>
-    <w:charset w:val="00"/>
-    <w:family w:val="modern"/>
-    <w:pitch w:val="fixed"/>
-    <w:sig w:usb0="E0002EFF" w:usb1="C0007843" w:usb2="00000009" w:usb3="00000000" w:csb0="000001FF" w:csb1="00000000"/>
-  </w:font>
-  <w:font w:name="Wingdings">
-    <w:panose1 w:val="05000000000000000000"/>
-    <w:charset w:val="02"/>
-    <w:family w:val="auto"/>
-    <w:pitch w:val="variable"/>
-    <w:sig w:usb0="00000000" w:usb1="10000000" w:usb2="00000000" w:usb3="00000000" w:csb0="80000000" w:csb1="00000000"/>
-  </w:font>
-  <w:font w:name="Calibri">
-    <w:panose1 w:val="020F0502020204030204"/>
-    <w:charset w:val="00"/>
-    <w:family w:val="swiss"/>
-    <w:pitch w:val="variable"/>
-    <w:sig w:usb0="E0002AFF" w:usb1="C000247B" w:usb2="00000009" w:usb3="00000000" w:csb0="000001FF" w:csb1="00000000"/>
-  </w:font>
-  <w:font w:name="Arial">
-    <w:panose1 w:val="020B0604020202020204"/>
-    <w:charset w:val="00"/>
-    <w:family w:val="swiss"/>
-    <w:pitch w:val="variable"/>
-    <w:sig w:usb0="E0002EFF" w:usb1="C0007843" w:usb2="00000009" w:usb3="00000000" w:csb0="000001FF" w:csb1="00000000"/>
-  </w:font>
-  <w:font w:name="Calibri Light">
-    <w:panose1 w:val="020F0302020204030204"/>
-    <w:charset w:val="00"/>
-    <w:family w:val="swiss"/>
-    <w:pitch w:val="variable"/>
-    <w:sig w:usb0="E0002AFF" w:usb1="C000247B" w:usb2="00000009" w:usb3="00000000" w:csb0="000001FF" w:csb1="00000000"/>
-  </w:font>
-  <w:font w:name="Segoe UI">
-    <w:panose1 w:val="020B0502040204020203"/>
-    <w:charset w:val="00"/>
-    <w:family w:val="swiss"/>
-    <w:pitch w:val="variable"/>
-    <w:sig w:usb0="E4002EFF" w:usb1="C000E47F" w:usb2="00000009" w:usb3="00000000" w:csb0="000001FF" w:csb1="00000000"/>
-  </w:font>
-</w:fonts>
-</file>
-
-<file path=word/glossary/settings.xml><?xml version="1.0" encoding="utf-8"?>
-<w:settings xmlns:mc="http://schemas.openxmlformats.org/markup-compatibility/2006" xmlns:o="urn:schemas-microsoft-com:office:office" xmlns:r="http://schemas.openxmlformats.org/officeDocument/2006/relationships" xmlns:m="http://schemas.openxmlformats.org/officeDocument/2006/math" xmlns:v="urn:schemas-microsoft-com:vml" xmlns:w10="urn:schemas-microsoft-com:office:word" xmlns:w="http://schemas.openxmlformats.org/wordprocessingml/2006/main" xmlns:w14="http://schemas.microsoft.com/office/word/2010/wordml" xmlns:w15="http://schemas.microsoft.com/office/word/2012/wordml" xmlns:sl="http://schemas.openxmlformats.org/schemaLibrary/2006/main" mc:Ignorable="w14 w15">
-  <w:view w:val="normal"/>
-  <w:defaultTabStop w:val="708"/>
-  <w:hyphenationZone w:val="425"/>
-  <w:characterSpacingControl w:val="doNotCompress"/>
-  <w:compat>
-    <w:useFELayout/>
-    <w:compatSetting w:name="compatibilityMode" w:uri="http://schemas.microsoft.com/office/word" w:val="15"/>
-    <w:compatSetting w:name="overrideTableStyleFontSizeAndJustification" w:uri="http://schemas.microsoft.com/office/word" w:val="1"/>
-    <w:compatSetting w:name="enableOpenTypeFeatures" w:uri="http://schemas.microsoft.com/office/word" w:val="1"/>
-    <w:compatSetting w:name="doNotFlipMirrorIndents" w:uri="http://schemas.microsoft.com/office/word" w:val="1"/>
-    <w:compatSetting w:name="differentiateMultirowTableHeaders" w:uri="http://schemas.microsoft.com/office/word" w:val="1"/>
-  </w:compat>
-  <w:rsids>
-    <w:rsidRoot w:val="00745B1B"/>
-    <w:rsid w:val="00745B1B"/>
-  </w:rsids>
-  <m:mathPr>
-    <m:mathFont m:val="Cambria Math"/>
-    <m:brkBin m:val="before"/>
-    <m:brkBinSub m:val="--"/>
-    <m:smallFrac m:val="0"/>
-    <m:dispDef/>
-    <m:lMargin m:val="0"/>
-    <m:rMargin m:val="0"/>
-    <m:defJc m:val="centerGroup"/>
-    <m:wrapIndent m:val="1440"/>
-    <m:intLim m:val="subSup"/>
-    <m:naryLim m:val="undOvr"/>
-  </m:mathPr>
-  <w:themeFontLang w:val="es-CO"/>
-  <w:clrSchemeMapping w:bg1="light1" w:t1="dark1" w:bg2="light2" w:t2="dark2" w:accent1="accent1" w:accent2="accent2" w:accent3="accent3" w:accent4="accent4" w:accent5="accent5" w:accent6="accent6" w:hyperlink="hyperlink" w:followedHyperlink="followedHyperlink"/>
-  <w:decimalSymbol w:val=","/>
-  <w:listSeparator w:val=";"/>
-  <w15:chartTrackingRefBased/>
-</w:settings>
-</file>
-
-<file path=word/glossary/styles.xml><?xml version="1.0" encoding="utf-8"?>
-<w:styles xmlns:mc="http://schemas.openxmlformats.org/markup-compatibility/2006" xmlns:r="http://schemas.openxmlformats.org/officeDocument/2006/relationships" xmlns:w="http://schemas.openxmlformats.org/wordprocessingml/2006/main" xmlns:w14="http://schemas.microsoft.com/office/word/2010/wordml" xmlns:w15="http://schemas.microsoft.com/office/word/2012/wordml" mc:Ignorable="w14 w15">
-  <w:docDefaults>
-    <w:rPrDefault>
-      <w:rPr>
-        <w:rFonts w:asciiTheme="minorHAnsi" w:eastAsiaTheme="minorEastAsia" w:hAnsiTheme="minorHAnsi" w:cstheme="minorBidi"/>
-        <w:sz w:val="22"/>
-        <w:szCs w:val="22"/>
-        <w:lang w:val="es-CO" w:eastAsia="es-CO" w:bidi="ar-SA"/>
-      </w:rPr>
-    </w:rPrDefault>
-    <w:pPrDefault>
-      <w:pPr>
-        <w:spacing w:after="160" w:line="259" w:lineRule="auto"/>
-      </w:pPr>
-    </w:pPrDefault>
-  </w:docDefaults>
-  <w:latentStyles w:defLockedState="0" w:defUIPriority="99" w:defSemiHidden="0" w:defUnhideWhenUsed="0" w:defQFormat="0" w:count="371">
-    <w:lsdException w:name="Normal" w:uiPriority="0" w:qFormat="1"/>
-    <w:lsdException w:name="heading 1" w:uiPriority="9" w:qFormat="1"/>
-    <w:lsdException w:name="heading 2" w:semiHidden="1" w:uiPriority="9" w:unhideWhenUsed="1" w:qFormat="1"/>
-    <w:lsdException w:name="heading 3" w:semiHidden="1" w:uiPriority="9" w:unhideWhenUsed="1" w:qFormat="1"/>
-    <w:lsdException w:name="heading 4" w:semiHidden="1" w:uiPriority="9" w:unhideWhenUsed="1" w:qFormat="1"/>
-    <w:lsdException w:name="heading 5" w:semiHidden="1" w:uiPriority="9" w:unhideWhenUsed="1" w:qFormat="1"/>
-    <w:lsdException w:name="heading 6" w:semiHidden="1" w:uiPriority="9" w:unhideWhenUsed="1" w:qFormat="1"/>
-    <w:lsdException w:name="heading 7" w:semiHidden="1" w:uiPriority="9" w:unhideWhenUsed="1" w:qFormat="1"/>
-    <w:lsdException w:name="heading 8" w:semiHidden="1" w:uiPriority="9" w:unhideWhenUsed="1" w:qFormat="1"/>
-    <w:lsdException w:name="heading 9" w:semiHidden="1" w:uiPriority="9" w:unhideWhenUsed="1" w:qFormat="1"/>
-    <w:lsdException w:name="index 1" w:semiHidden="1" w:unhideWhenUsed="1"/>
-    <w:lsdException w:name="index 2" w:semiHidden="1" w:unhideWhenUsed="1"/>
-    <w:lsdException w:name="index 3" w:semiHidden="1" w:unhideWhenUsed="1"/>
-    <w:lsdException w:name="index 4" w:semiHidden="1" w:unhideWhenUsed="1"/>
-    <w:lsdException w:name="index 5" w:semiHidden="1" w:unhideWhenUsed="1"/>
-    <w:lsdException w:name="index 6" w:semiHidden="1" w:unhideWhenUsed="1"/>
-    <w:lsdException w:name="index 7" w:semiHidden="1" w:unhideWhenUsed="1"/>
-    <w:lsdException w:name="index 8" w:semiHidden="1" w:unhideWhenUsed="1"/>
-    <w:lsdException w:name="index 9" w:semiHidden="1" w:unhideWhenUsed="1"/>
-    <w:lsdException w:name="toc 1" w:semiHidden="1" w:uiPriority="39" w:unhideWhenUsed="1"/>
-    <w:lsdException w:name="toc 2" w:semiHidden="1" w:uiPriority="39" w:unhideWhenUsed="1"/>
-    <w:lsdException w:name="toc 3" w:semiHidden="1" w:uiPriority="39" w:unhideWhenUsed="1"/>
-    <w:lsdException w:name="toc 4" w:semiHidden="1" w:uiPriority="39" w:unhideWhenUsed="1"/>
-    <w:lsdException w:name="toc 5" w:semiHidden="1" w:uiPriority="39" w:unhideWhenUsed="1"/>
-    <w:lsdException w:name="toc 6" w:semiHidden="1" w:uiPriority="39" w:unhideWhenUsed="1"/>
-    <w:lsdException w:name="toc 7" w:semiHidden="1" w:uiPriority="39" w:unhideWhenUsed="1"/>
-    <w:lsdException w:name="toc 8" w:semiHidden="1" w:uiPriority="39" w:unhideWhenUsed="1"/>
-    <w:lsdException w:name="toc 9" w:semiHidden="1" w:uiPriority="39" w:unhideWhenUsed="1"/>
-    <w:lsdException w:name="Normal Indent" w:semiHidden="1" w:unhideWhenUsed="1"/>
-    <w:lsdException w:name="footnote text" w:semiHidden="1" w:unhideWhenUsed="1"/>
-    <w:lsdException w:name="annotation text" w:semiHidden="1" w:unhideWhenUsed="1"/>
-    <w:lsdException w:name="header" w:semiHidden="1" w:unhideWhenUsed="1"/>
-    <w:lsdException w:name="footer" w:semiHidden="1" w:unhideWhenUsed="1"/>
-    <w:lsdException w:name="index heading" w:semiHidden="1" w:unhideWhenUsed="1"/>
-    <w:lsdException w:name="caption" w:semiHidden="1" w:uiPriority="35" w:unhideWhenUsed="1" w:qFormat="1"/>
-    <w:lsdException w:name="table of figures" w:semiHidden="1" w:unhideWhenUsed="1"/>
-    <w:lsdException w:name="envelope address" w:semiHidden="1" w:unhideWhenUsed="1"/>
-    <w:lsdException w:name="envelope return" w:semiHidden="1" w:unhideWhenUsed="1"/>
-    <w:lsdException w:name="footnote reference" w:semiHidden="1" w:unhideWhenUsed="1"/>
-    <w:lsdException w:name="annotation reference" w:semiHidden="1" w:unhideWhenUsed="1"/>
-    <w:lsdException w:name="line number" w:semiHidden="1" w:unhideWhenUsed="1"/>
-    <w:lsdException w:name="page number" w:semiHidden="1" w:unhideWhenUsed="1"/>
-    <w:lsdException w:name="endnote reference" w:semiHidden="1" w:unhideWhenUsed="1"/>
-    <w:lsdException w:name="endnote text" w:semiHidden="1" w:unhideWhenUsed="1"/>
-    <w:lsdException w:name="table of authorities" w:semiHidden="1" w:unhideWhenUsed="1"/>
-    <w:lsdException w:name="macro" w:semiHidden="1" w:unhideWhenUsed="1"/>
-    <w:lsdException w:name="toa heading" w:semiHidden="1" w:unhideWhenUsed="1"/>
-    <w:lsdException w:name="List" w:semiHidden="1" w:unhideWhenUsed="1"/>
-    <w:lsdException w:name="List Bullet" w:semiHidden="1" w:unhideWhenUsed="1"/>
-    <w:lsdException w:name="List Number" w:semiHidden="1" w:unhideWhenUsed="1"/>
-    <w:lsdException w:name="List 2" w:semiHidden="1" w:unhideWhenUsed="1"/>
-    <w:lsdException w:name="List 3" w:semiHidden="1" w:unhideWhenUsed="1"/>
-    <w:lsdException w:name="List 4" w:semiHidden="1" w:unhideWhenUsed="1"/>
-    <w:lsdException w:name="List 5" w:semiHidden="1" w:unhideWhenUsed="1"/>
-    <w:lsdException w:name="List Bullet 2" w:semiHidden="1" w:unhideWhenUsed="1"/>
-    <w:lsdException w:name="List Bullet 3" w:semiHidden="1" w:unhideWhenUsed="1"/>
-    <w:lsdException w:name="List Bullet 4" w:semiHidden="1" w:unhideWhenUsed="1"/>
-    <w:lsdException w:name="List Bullet 5" w:semiHidden="1" w:unhideWhenUsed="1"/>
-    <w:lsdException w:name="List Number 2" w:semiHidden="1" w:unhideWhenUsed="1"/>
-    <w:lsdException w:name="List Number 3" w:semiHidden="1" w:unhideWhenUsed="1"/>
-    <w:lsdException w:name="List Number 4" w:semiHidden="1" w:unhideWhenUsed="1"/>
-    <w:lsdException w:name="List Number 5" w:semiHidden="1" w:unhideWhenUsed="1"/>
-    <w:lsdException w:name="Title" w:uiPriority="10" w:qFormat="1"/>
-    <w:lsdException w:name="Closing" w:semiHidden="1" w:unhideWhenUsed="1"/>
-    <w:lsdException w:name="Signature" w:semiHidden="1" w:unhideWhenUsed="1"/>
-    <w:lsdException w:name="Default Paragraph Font" w:semiHidden="1" w:uiPriority="1" w:unhideWhenUsed="1"/>
-    <w:lsdException w:name="Body Text" w:semiHidden="1" w:unhideWhenUsed="1"/>
-    <w:lsdException w:name="Body Text Indent" w:semiHidden="1" w:unhideWhenUsed="1"/>
-    <w:lsdException w:name="List Continue" w:semiHidden="1" w:unhideWhenUsed="1"/>
-    <w:lsdException w:name="List Continue 2" w:semiHidden="1" w:unhideWhenUsed="1"/>
-    <w:lsdException w:name="List Continue 3" w:semiHidden="1" w:unhideWhenUsed="1"/>
-    <w:lsdException w:name="List Continue 4" w:semiHidden="1" w:unhideWhenUsed="1"/>
-    <w:lsdException w:name="List Continue 5" w:semiHidden="1" w:unhideWhenUsed="1"/>
-    <w:lsdException w:name="Message Header" w:semiHidden="1" w:unhideWhenUsed="1"/>
-    <w:lsdException w:name="Subtitle" w:uiPriority="11" w:qFormat="1"/>
-    <w:lsdException w:name="Salutation" w:semiHidden="1" w:unhideWhenUsed="1"/>
-    <w:lsdException w:name="Date" w:semiHidden="1" w:unhideWhenUsed="1"/>
-    <w:lsdException w:name="Body Text First Indent" w:semiHidden="1" w:unhideWhenUsed="1"/>
-    <w:lsdException w:name="Body Text First Indent 2" w:semiHidden="1" w:unhideWhenUsed="1"/>
-    <w:lsdException w:name="Note Heading" w:semiHidden="1" w:unhideWhenUsed="1"/>
-    <w:lsdException w:name="Body Text 2" w:semiHidden="1" w:unhideWhenUsed="1"/>
-    <w:lsdException w:name="Body Text 3" w:semiHidden="1" w:unhideWhenUsed="1"/>
-    <w:lsdException w:name="Body Text Indent 2" w:semiHidden="1" w:unhideWhenUsed="1"/>
-    <w:lsdException w:name="Body Text Indent 3" w:semiHidden="1" w:unhideWhenUsed="1"/>
-    <w:lsdException w:name="Block Text" w:semiHidden="1" w:unhideWhenUsed="1"/>
-    <w:lsdException w:name="Hyperlink" w:semiHidden="1" w:unhideWhenUsed="1"/>
-    <w:lsdException w:name="FollowedHyperlink" w:semiHidden="1" w:unhideWhenUsed="1"/>
-    <w:lsdException w:name="Strong" w:uiPriority="22" w:qFormat="1"/>
-    <w:lsdException w:name="Emphasis" w:uiPriority="20" w:qFormat="1"/>
-    <w:lsdException w:name="Document Map" w:semiHidden="1" w:unhideWhenUsed="1"/>
-    <w:lsdException w:name="Plain Text" w:semiHidden="1" w:unhideWhenUsed="1"/>
-    <w:lsdException w:name="E-mail Signature" w:semiHidden="1" w:unhideWhenUsed="1"/>
-    <w:lsdException w:name="HTML Top of Form" w:semiHidden="1" w:unhideWhenUsed="1"/>
-    <w:lsdException w:name="HTML Bottom of Form" w:semiHidden="1" w:unhideWhenUsed="1"/>
-    <w:lsdException w:name="Normal (Web)" w:semiHidden="1" w:unhideWhenUsed="1"/>
-    <w:lsdException w:name="HTML Acronym" w:semiHidden="1" w:unhideWhenUsed="1"/>
-    <w:lsdException w:name="HTML Address" w:semiHidden="1" w:unhideWhenUsed="1"/>
-    <w:lsdException w:name="HTML Cite" w:semiHidden="1" w:unhideWhenUsed="1"/>
-    <w:lsdException w:name="HTML Code" w:semiHidden="1" w:unhideWhenUsed="1"/>
-    <w:lsdException w:name="HTML Definition" w:semiHidden="1" w:unhideWhenUsed="1"/>
-    <w:lsdException w:name="HTML Keyboard" w:semiHidden="1" w:unhideWhenUsed="1"/>
-    <w:lsdException w:name="HTML Preformatted" w:semiHidden="1" w:unhideWhenUsed="1"/>
-    <w:lsdException w:name="HTML Sample" w:semiHidden="1" w:unhideWhenUsed="1"/>
-    <w:lsdException w:name="HTML Typewriter" w:semiHidden="1" w:unhideWhenUsed="1"/>
-    <w:lsdException w:name="HTML Variable" w:semiHidden="1" w:unhideWhenUsed="1"/>
-    <w:lsdException w:name="Normal Table" w:semiHidden="1" w:unhideWhenUsed="1"/>
-    <w:lsdException w:name="annotation subject" w:semiHidden="1" w:unhideWhenUsed="1"/>
-    <w:lsdException w:name="No List" w:semiHidden="1" w:unhideWhenUsed="1"/>
-    <w:lsdException w:name="Outline List 1" w:semiHidden="1" w:unhideWhenUsed="1"/>
-    <w:lsdException w:name="Outline List 2" w:semiHidden="1" w:unhideWhenUsed="1"/>
-    <w:lsdException w:name="Outline List 3" w:semiHidden="1" w:unhideWhenUsed="1"/>
-    <w:lsdException w:name="Table Simple 1" w:semiHidden="1" w:unhideWhenUsed="1"/>
-    <w:lsdException w:name="Table Simple 2" w:semiHidden="1" w:unhideWhenUsed="1"/>
-    <w:lsdException w:name="Table Simple 3" w:semiHidden="1" w:unhideWhenUsed="1"/>
-    <w:lsdException w:name="Table Classic 1" w:semiHidden="1" w:unhideWhenUsed="1"/>
-    <w:lsdException w:name="Table Classic 2" w:semiHidden="1" w:unhideWhenUsed="1"/>
-    <w:lsdException w:name="Table Classic 3" w:semiHidden="1" w:unhideWhenUsed="1"/>
-    <w:lsdException w:name="Table Classic 4" w:semiHidden="1" w:unhideWhenUsed="1"/>
-    <w:lsdException w:name="Table Colorful 1" w:semiHidden="1" w:unhideWhenUsed="1"/>
-    <w:lsdException w:name="Table Colorful 2" w:semiHidden="1" w:unhideWhenUsed="1"/>
-    <w:lsdException w:name="Table Colorful 3" w:semiHidden="1" w:unhideWhenUsed="1"/>
-    <w:lsdException w:name="Table Columns 1" w:semiHidden="1" w:unhideWhenUsed="1"/>
-    <w:lsdException w:name="Table Columns 2" w:semiHidden="1" w:unhideWhenUsed="1"/>
-    <w:lsdException w:name="Table Columns 3" w:semiHidden="1" w:unhideWhenUsed="1"/>
-    <w:lsdException w:name="Table Columns 4" w:semiHidden="1" w:unhideWhenUsed="1"/>
-    <w:lsdException w:name="Table Columns 5" w:semiHidden="1" w:unhideWhenUsed="1"/>
-    <w:lsdException w:name="Table Grid 1" w:semiHidden="1" w:unhideWhenUsed="1"/>
-    <w:lsdException w:name="Table Grid 2" w:semiHidden="1" w:unhideWhenUsed="1"/>
-    <w:lsdException w:name="Table Grid 3" w:semiHidden="1" w:unhideWhenUsed="1"/>
-    <w:lsdException w:name="Table Grid 4" w:semiHidden="1" w:unhideWhenUsed="1"/>
-    <w:lsdException w:name="Table Grid 5" w:semiHidden="1" w:unhideWhenUsed="1"/>
-    <w:lsdException w:name="Table Grid 6" w:semiHidden="1" w:unhideWhenUsed="1"/>
-    <w:lsdException w:name="Table Grid 7" w:semiHidden="1" w:unhideWhenUsed="1"/>
-    <w:lsdException w:name="Table Grid 8" w:semiHidden="1" w:unhideWhenUsed="1"/>
-    <w:lsdException w:name="Table List 1" w:semiHidden="1" w:unhideWhenUsed="1"/>
-    <w:lsdException w:name="Table List 2" w:semiHidden="1" w:unhideWhenUsed="1"/>
-    <w:lsdException w:name="Table List 3" w:semiHidden="1" w:unhideWhenUsed="1"/>
-    <w:lsdException w:name="Table List 4" w:semiHidden="1" w:unhideWhenUsed="1"/>
-    <w:lsdException w:name="Table List 5" w:semiHidden="1" w:unhideWhenUsed="1"/>
-    <w:lsdException w:name="Table List 6" w:semiHidden="1" w:unhideWhenUsed="1"/>
-    <w:lsdException w:name="Table List 7" w:semiHidden="1" w:unhideWhenUsed="1"/>
-    <w:lsdException w:name="Table List 8" w:semiHidden="1" w:unhideWhenUsed="1"/>
-    <w:lsdException w:name="Table 3D effects 1" w:semiHidden="1" w:unhideWhenUsed="1"/>
-    <w:lsdException w:name="Table 3D effects 2" w:semiHidden="1" w:unhideWhenUsed="1"/>
-    <w:lsdException w:name="Table 3D effects 3" w:semiHidden="1" w:unhideWhenUsed="1"/>
-    <w:lsdException w:name="Table Contemporary" w:semiHidden="1" w:unhideWhenUsed="1"/>
-    <w:lsdException w:name="Table Elegant" w:semiHidden="1" w:unhideWhenUsed="1"/>
-    <w:lsdException w:name="Table Professional" w:semiHidden="1" w:unhideWhenUsed="1"/>
-    <w:lsdException w:name="Table Subtle 1" w:semiHidden="1" w:unhideWhenUsed="1"/>
-    <w:lsdException w:name="Table Subtle 2" w:semiHidden="1" w:unhideWhenUsed="1"/>
-    <w:lsdException w:name="Table Web 1" w:semiHidden="1" w:unhideWhenUsed="1"/>
-    <w:lsdException w:name="Table Web 2" w:semiHidden="1" w:unhideWhenUsed="1"/>
-    <w:lsdException w:name="Table Web 3" w:semiHidden="1" w:unhideWhenUsed="1"/>
-    <w:lsdException w:name="Balloon Text" w:semiHidden="1" w:unhideWhenUsed="1"/>
-    <w:lsdException w:name="Table Grid" w:uiPriority="39"/>
-    <w:lsdException w:name="Table Theme" w:semiHidden="1" w:unhideWhenUsed="1"/>
-    <w:lsdException w:name="Placeholder Text" w:semiHidden="1"/>
-    <w:lsdException w:name="No Spacing" w:uiPriority="1" w:qFormat="1"/>
-    <w:lsdException w:name="Light Shading" w:uiPriority="60"/>
-    <w:lsdException w:name="Light List" w:uiPriority="61"/>
-    <w:lsdException w:name="Light Grid" w:uiPriority="62"/>
-    <w:lsdException w:name="Medium Shading 1" w:uiPriority="63"/>
-    <w:lsdException w:name="Medium Shading 2" w:uiPriority="64"/>
-    <w:lsdException w:name="Medium List 1" w:uiPriority="65"/>
-    <w:lsdException w:name="Medium List 2" w:uiPriority="66"/>
-    <w:lsdException w:name="Medium Grid 1" w:uiPriority="67"/>
-    <w:lsdException w:name="Medium Grid 2" w:uiPriority="68"/>
-    <w:lsdException w:name="Medium Grid 3" w:uiPriority="69"/>
-    <w:lsdException w:name="Dark List" w:uiPriority="70"/>
-    <w:lsdException w:name="Colorful Shading" w:uiPriority="71"/>
-    <w:lsdException w:name="Colorful List" w:uiPriority="72"/>
-    <w:lsdException w:name="Colorful Grid" w:uiPriority="73"/>
-    <w:lsdException w:name="Light Shading Accent 1" w:uiPriority="60"/>
-    <w:lsdException w:name="Light List Accent 1" w:uiPriority="61"/>
-    <w:lsdException w:name="Light Grid Accent 1" w:uiPriority="62"/>
-    <w:lsdException w:name="Medium Shading 1 Accent 1" w:uiPriority="63"/>
-    <w:lsdException w:name="Medium Shading 2 Accent 1" w:uiPriority="64"/>
-    <w:lsdException w:name="Medium List 1 Accent 1" w:uiPriority="65"/>
-    <w:lsdException w:name="Revision" w:semiHidden="1"/>
-    <w:lsdException w:name="List Paragraph" w:uiPriority="34" w:qFormat="1"/>
-    <w:lsdException w:name="Quote" w:uiPriority="29" w:qFormat="1"/>
-    <w:lsdException w:name="Intense Quote" w:uiPriority="30" w:qFormat="1"/>
-    <w:lsdException w:name="Medium List 2 Accent 1" w:uiPriority="66"/>
-    <w:lsdException w:name="Medium Grid 1 Accent 1" w:uiPriority="67"/>
-    <w:lsdException w:name="Medium Grid 2 Accent 1" w:uiPriority="68"/>
-    <w:lsdException w:name="Medium Grid 3 Accent 1" w:uiPriority="69"/>
-    <w:lsdException w:name="Dark List Accent 1" w:uiPriority="70"/>
-    <w:lsdException w:name="Colorful Shading Accent 1" w:uiPriority="71"/>
-    <w:lsdException w:name="Colorful List Accent 1" w:uiPriority="72"/>
-    <w:lsdException w:name="Colorful Grid Accent 1" w:uiPriority="73"/>
-    <w:lsdException w:name="Light Shading Accent 2" w:uiPriority="60"/>
-    <w:lsdException w:name="Light List Accent 2" w:uiPriority="61"/>
-    <w:lsdException w:name="Light Grid Accent 2" w:uiPriority="62"/>
-    <w:lsdException w:name="Medium Shading 1 Accent 2" w:uiPriority="63"/>
-    <w:lsdException w:name="Medium Shading 2 Accent 2" w:uiPriority="64"/>
-    <w:lsdException w:name="Medium List 1 Accent 2" w:uiPriority="65"/>
-    <w:lsdException w:name="Medium List 2 Accent 2" w:uiPriority="66"/>
-    <w:lsdException w:name="Medium Grid 1 Accent 2" w:uiPriority="67"/>
-    <w:lsdException w:name="Medium Grid 2 Accent 2" w:uiPriority="68"/>
-    <w:lsdException w:name="Medium Grid 3 Accent 2" w:uiPriority="69"/>
-    <w:lsdException w:name="Dark List Accent 2" w:uiPriority="70"/>
-    <w:lsdException w:name="Colorful Shading Accent 2" w:uiPriority="71"/>
-    <w:lsdException w:name="Colorful List Accent 2" w:uiPriority="72"/>
-    <w:lsdException w:name="Colorful Grid Accent 2" w:uiPriority="73"/>
-    <w:lsdException w:name="Light Shading Accent 3" w:uiPriority="60"/>
-    <w:lsdException w:name="Light List Accent 3" w:uiPriority="61"/>
-    <w:lsdException w:name="Light Grid Accent 3" w:uiPriority="62"/>
-    <w:lsdException w:name="Medium Shading 1 Accent 3" w:uiPriority="63"/>
-    <w:lsdException w:name="Medium Shading 2 Accent 3" w:uiPriority="64"/>
-    <w:lsdException w:name="Medium List 1 Accent 3" w:uiPriority="65"/>
-    <w:lsdException w:name="Medium List 2 Accent 3" w:uiPriority="66"/>
-    <w:lsdException w:name="Medium Grid 1 Accent 3" w:uiPriority="67"/>
-    <w:lsdException w:name="Medium Grid 2 Accent 3" w:uiPriority="68"/>
-    <w:lsdException w:name="Medium Grid 3 Accent 3" w:uiPriority="69"/>
-    <w:lsdException w:name="Dark List Accent 3" w:uiPriority="70"/>
-    <w:lsdException w:name="Colorful Shading Accent 3" w:uiPriority="71"/>
-    <w:lsdException w:name="Colorful List Accent 3" w:uiPriority="72"/>
-    <w:lsdException w:name="Colorful Grid Accent 3" w:uiPriority="73"/>
-    <w:lsdException w:name="Light Shading Accent 4" w:uiPriority="60"/>
-    <w:lsdException w:name="Light List Accent 4" w:uiPriority="61"/>
-    <w:lsdException w:name="Light Grid Accent 4" w:uiPriority="62"/>
-    <w:lsdException w:name="Medium Shading 1 Accent 4" w:uiPriority="63"/>
-    <w:lsdException w:name="Medium Shading 2 Accent 4" w:uiPriority="64"/>
-    <w:lsdException w:name="Medium List 1 Accent 4" w:uiPriority="65"/>
-    <w:lsdException w:name="Medium List 2 Accent 4" w:uiPriority="66"/>
-    <w:lsdException w:name="Medium Grid 1 Accent 4" w:uiPriority="67"/>
-    <w:lsdException w:name="Medium Grid 2 Accent 4" w:uiPriority="68"/>
-    <w:lsdException w:name="Medium Grid 3 Accent 4" w:uiPriority="69"/>
-    <w:lsdException w:name="Dark List Accent 4" w:uiPriority="70"/>
-    <w:lsdException w:name="Colorful Shading Accent 4" w:uiPriority="71"/>
-    <w:lsdException w:name="Colorful List Accent 4" w:uiPriority="72"/>
-    <w:lsdException w:name="Colorful Grid Accent 4" w:uiPriority="73"/>
-    <w:lsdException w:name="Light Shading Accent 5" w:uiPriority="60"/>
-    <w:lsdException w:name="Light List Accent 5" w:uiPriority="61"/>
-    <w:lsdException w:name="Light Grid Accent 5" w:uiPriority="62"/>
-    <w:lsdException w:name="Medium Shading 1 Accent 5" w:uiPriority="63"/>
-    <w:lsdException w:name="Medium Shading 2 Accent 5" w:uiPriority="64"/>
-    <w:lsdException w:name="Medium List 1 Accent 5" w:uiPriority="65"/>
-    <w:lsdException w:name="Medium List 2 Accent 5" w:uiPriority="66"/>
-    <w:lsdException w:name="Medium Grid 1 Accent 5" w:uiPriority="67"/>
-    <w:lsdException w:name="Medium Grid 2 Accent 5" w:uiPriority="68"/>
-    <w:lsdException w:name="Medium Grid 3 Accent 5" w:uiPriority="69"/>
-    <w:lsdException w:name="Dark List Accent 5" w:uiPriority="70"/>
-    <w:lsdException w:name="Colorful Shading Accent 5" w:uiPriority="71"/>
-    <w:lsdException w:name="Colorful List Accent 5" w:uiPriority="72"/>
-    <w:lsdException w:name="Colorful Grid Accent 5" w:uiPriority="73"/>
-    <w:lsdException w:name="Light Shading Accent 6" w:uiPriority="60"/>
-    <w:lsdException w:name="Light List Accent 6" w:uiPriority="61"/>
-    <w:lsdException w:name="Light Grid Accent 6" w:uiPriority="62"/>
-    <w:lsdException w:name="Medium Shading 1 Accent 6" w:uiPriority="63"/>
-    <w:lsdException w:name="Medium Shading 2 Accent 6" w:uiPriority="64"/>
-    <w:lsdException w:name="Medium List 1 Accent 6" w:uiPriority="65"/>
-    <w:lsdException w:name="Medium List 2 Accent 6" w:uiPriority="66"/>
-    <w:lsdException w:name="Medium Grid 1 Accent 6" w:uiPriority="67"/>
-    <w:lsdException w:name="Medium Grid 2 Accent 6" w:uiPriority="68"/>
-    <w:lsdException w:name="Medium Grid 3 Accent 6" w:uiPriority="69"/>
-    <w:lsdException w:name="Dark List Accent 6" w:uiPriority="70"/>
-    <w:lsdException w:name="Colorful Shading Accent 6" w:uiPriority="71"/>
-    <w:lsdException w:name="Colorful List Accent 6" w:uiPriority="72"/>
-    <w:lsdException w:name="Colorful Grid Accent 6" w:uiPriority="73"/>
-    <w:lsdException w:name="Subtle Emphasis" w:uiPriority="19" w:qFormat="1"/>
-    <w:lsdException w:name="Intense Emphasis" w:uiPriority="21" w:qFormat="1"/>
-    <w:lsdException w:name="Subtle Reference" w:uiPriority="31" w:qFormat="1"/>
-    <w:lsdException w:name="Intense Reference" w:uiPriority="32" w:qFormat="1"/>
-    <w:lsdException w:name="Book Title" w:uiPriority="33" w:qFormat="1"/>
-    <w:lsdException w:name="Bibliography" w:semiHidden="1" w:uiPriority="37" w:unhideWhenUsed="1"/>
-    <w:lsdException w:name="TOC Heading" w:semiHidden="1" w:uiPriority="39" w:unhideWhenUsed="1" w:qFormat="1"/>
-    <w:lsdException w:name="Plain Table 1" w:uiPriority="41"/>
-    <w:lsdException w:name="Plain Table 2" w:uiPriority="42"/>
-    <w:lsdException w:name="Plain Table 3" w:uiPriority="43"/>
-    <w:lsdException w:name="Plain Table 4" w:uiPriority="44"/>
-    <w:lsdException w:name="Plain Table 5" w:uiPriority="45"/>
-    <w:lsdException w:name="Grid Table Light" w:uiPriority="40"/>
-    <w:lsdException w:name="Grid Table 1 Light" w:uiPriority="46"/>
-    <w:lsdException w:name="Grid Table 2" w:uiPriority="47"/>
-    <w:lsdException w:name="Grid Table 3" w:uiPriority="48"/>
-    <w:lsdException w:name="Grid Table 4" w:uiPriority="49"/>
-    <w:lsdException w:name="Grid Table 5 Dark" w:uiPriority="50"/>
-    <w:lsdException w:name="Grid Table 6 Colorful" w:uiPriority="51"/>
-    <w:lsdException w:name="Grid Table 7 Colorful" w:uiPriority="52"/>
-    <w:lsdException w:name="Grid Table 1 Light Accent 1" w:uiPriority="46"/>
-    <w:lsdException w:name="Grid Table 2 Accent 1" w:uiPriority="47"/>
-    <w:lsdException w:name="Grid Table 3 Accent 1" w:uiPriority="48"/>
-    <w:lsdException w:name="Grid Table 4 Accent 1" w:uiPriority="49"/>
-    <w:lsdException w:name="Grid Table 5 Dark Accent 1" w:uiPriority="50"/>
-    <w:lsdException w:name="Grid Table 6 Colorful Accent 1" w:uiPriority="51"/>
-    <w:lsdException w:name="Grid Table 7 Colorful Accent 1" w:uiPriority="52"/>
-    <w:lsdException w:name="Grid Table 1 Light Accent 2" w:uiPriority="46"/>
-    <w:lsdException w:name="Grid Table 2 Accent 2" w:uiPriority="47"/>
-    <w:lsdException w:name="Grid Table 3 Accent 2" w:uiPriority="48"/>
-    <w:lsdException w:name="Grid Table 4 Accent 2" w:uiPriority="49"/>
-    <w:lsdException w:name="Grid Table 5 Dark Accent 2" w:uiPriority="50"/>
-    <w:lsdException w:name="Grid Table 6 Colorful Accent 2" w:uiPriority="51"/>
-    <w:lsdException w:name="Grid Table 7 Colorful Accent 2" w:uiPriority="52"/>
-    <w:lsdException w:name="Grid Table 1 Light Accent 3" w:uiPriority="46"/>
-    <w:lsdException w:name="Grid Table 2 Accent 3" w:uiPriority="47"/>
-    <w:lsdException w:name="Grid Table 3 Accent 3" w:uiPriority="48"/>
-    <w:lsdException w:name="Grid Table 4 Accent 3" w:uiPriority="49"/>
-    <w:lsdException w:name="Grid Table 5 Dark Accent 3" w:uiPriority="50"/>
-    <w:lsdException w:name="Grid Table 6 Colorful Accent 3" w:uiPriority="51"/>
-    <w:lsdException w:name="Grid Table 7 Colorful Accent 3" w:uiPriority="52"/>
-    <w:lsdException w:name="Grid Table 1 Light Accent 4" w:uiPriority="46"/>
-    <w:lsdException w:name="Grid Table 2 Accent 4" w:uiPriority="47"/>
-    <w:lsdException w:name="Grid Table 3 Accent 4" w:uiPriority="48"/>
-    <w:lsdException w:name="Grid Table 4 Accent 4" w:uiPriority="49"/>
-    <w:lsdException w:name="Grid Table 5 Dark Accent 4" w:uiPriority="50"/>
-    <w:lsdException w:name="Grid Table 6 Colorful Accent 4" w:uiPriority="51"/>
-    <w:lsdException w:name="Grid Table 7 Colorful Accent 4" w:uiPriority="52"/>
-    <w:lsdException w:name="Grid Table 1 Light Accent 5" w:uiPriority="46"/>
-    <w:lsdException w:name="Grid Table 2 Accent 5" w:uiPriority="47"/>
-    <w:lsdException w:name="Grid Table 3 Accent 5" w:uiPriority="48"/>
-    <w:lsdException w:name="Grid Table 4 Accent 5" w:uiPriority="49"/>
-    <w:lsdException w:name="Grid Table 5 Dark Accent 5" w:uiPriority="50"/>
-    <w:lsdException w:name="Grid Table 6 Colorful Accent 5" w:uiPriority="51"/>
-    <w:lsdException w:name="Grid Table 7 Colorful Accent 5" w:uiPriority="52"/>
-    <w:lsdException w:name="Grid Table 1 Light Accent 6" w:uiPriority="46"/>
-    <w:lsdException w:name="Grid Table 2 Accent 6" w:uiPriority="47"/>
-    <w:lsdException w:name="Grid Table 3 Accent 6" w:uiPriority="48"/>
-    <w:lsdException w:name="Grid Table 4 Accent 6" w:uiPriority="49"/>
-    <w:lsdException w:name="Grid Table 5 Dark Accent 6" w:uiPriority="50"/>
-    <w:lsdException w:name="Grid Table 6 Colorful Accent 6" w:uiPriority="51"/>
-    <w:lsdException w:name="Grid Table 7 Colorful Accent 6" w:uiPriority="52"/>
-    <w:lsdException w:name="List Table 1 Light" w:uiPriority="46"/>
-    <w:lsdException w:name="List Table 2" w:uiPriority="47"/>
-    <w:lsdException w:name="List Table 3" w:uiPriority="48"/>
-    <w:lsdException w:name="List Table 4" w:uiPriority="49"/>
-    <w:lsdException w:name="List Table 5 Dark" w:uiPriority="50"/>
-    <w:lsdException w:name="List Table 6 Colorful" w:uiPriority="51"/>
-    <w:lsdException w:name="List Table 7 Colorful" w:uiPriority="52"/>
-    <w:lsdException w:name="List Table 1 Light Accent 1" w:uiPriority="46"/>
-    <w:lsdException w:name="List Table 2 Accent 1" w:uiPriority="47"/>
-    <w:lsdException w:name="List Table 3 Accent 1" w:uiPriority="48"/>
-    <w:lsdException w:name="List Table 4 Accent 1" w:uiPriority="49"/>
-    <w:lsdException w:name="List Table 5 Dark Accent 1" w:uiPriority="50"/>
-    <w:lsdException w:name="List Table 6 Colorful Accent 1" w:uiPriority="51"/>
-    <w:lsdException w:name="List Table 7 Colorful Accent 1" w:uiPriority="52"/>
-    <w:lsdException w:name="List Table 1 Light Accent 2" w:uiPriority="46"/>
-    <w:lsdException w:name="List Table 2 Accent 2" w:uiPriority="47"/>
-    <w:lsdException w:name="List Table 3 Accent 2" w:uiPriority="48"/>
-    <w:lsdException w:name="List Table 4 Accent 2" w:uiPriority="49"/>
-    <w:lsdException w:name="List Table 5 Dark Accent 2" w:uiPriority="50"/>
-    <w:lsdException w:name="List Table 6 Colorful Accent 2" w:uiPriority="51"/>
-    <w:lsdException w:name="List Table 7 Colorful Accent 2" w:uiPriority="52"/>
-    <w:lsdException w:name="List Table 1 Light Accent 3" w:uiPriority="46"/>
-    <w:lsdException w:name="List Table 2 Accent 3" w:uiPriority="47"/>
-    <w:lsdException w:name="List Table 3 Accent 3" w:uiPriority="48"/>
-    <w:lsdException w:name="List Table 4 Accent 3" w:uiPriority="49"/>
-    <w:lsdException w:name="List Table 5 Dark Accent 3" w:uiPriority="50"/>
-    <w:lsdException w:name="List Table 6 Colorful Accent 3" w:uiPriority="51"/>
-    <w:lsdException w:name="List Table 7 Colorful Accent 3" w:uiPriority="52"/>
-    <w:lsdException w:name="List Table 1 Light Accent 4" w:uiPriority="46"/>
-    <w:lsdException w:name="List Table 2 Accent 4" w:uiPriority="47"/>
-    <w:lsdException w:name="List Table 3 Accent 4" w:uiPriority="48"/>
-    <w:lsdException w:name="List Table 4 Accent 4" w:uiPriority="49"/>
-    <w:lsdException w:name="List Table 5 Dark Accent 4" w:uiPriority="50"/>
-    <w:lsdException w:name="List Table 6 Colorful Accent 4" w:uiPriority="51"/>
-    <w:lsdException w:name="List Table 7 Colorful Accent 4" w:uiPriority="52"/>
-    <w:lsdException w:name="List Table 1 Light Accent 5" w:uiPriority="46"/>
-    <w:lsdException w:name="List Table 2 Accent 5" w:uiPriority="47"/>
-    <w:lsdException w:name="List Table 3 Accent 5" w:uiPriority="48"/>
-    <w:lsdException w:name="List Table 4 Accent 5" w:uiPriority="49"/>
-    <w:lsdException w:name="List Table 5 Dark Accent 5" w:uiPriority="50"/>
-    <w:lsdException w:name="List Table 6 Colorful Accent 5" w:uiPriority="51"/>
-    <w:lsdException w:name="List Table 7 Colorful Accent 5" w:uiPriority="52"/>
-    <w:lsdException w:name="List Table 1 Light Accent 6" w:uiPriority="46"/>
-    <w:lsdException w:name="List Table 2 Accent 6" w:uiPriority="47"/>
-    <w:lsdException w:name="List Table 3 Accent 6" w:uiPriority="48"/>
-    <w:lsdException w:name="List Table 4 Accent 6" w:uiPriority="49"/>
-    <w:lsdException w:name="List Table 5 Dark Accent 6" w:uiPriority="50"/>
-    <w:lsdException w:name="List Table 6 Colorful Accent 6" w:uiPriority="51"/>
-    <w:lsdException w:name="List Table 7 Colorful Accent 6" w:uiPriority="52"/>
-  </w:latentStyles>
-  <w:style w:type="paragraph" w:default="1" w:styleId="Normal">
-    <w:name w:val="Normal"/>
+  <w:style w:type="character" w:styleId="nfasissutil">
+    <w:name w:val="Subtle Emphasis"/>
+    <w:basedOn w:val="Fuentedeprrafopredeter"/>
+    <w:uiPriority w:val="19"/>
     <w:qFormat/>
-  </w:style>
-  <w:style w:type="character" w:default="1" w:styleId="Fuentedeprrafopredeter">
-    <w:name w:val="Default Paragraph Font"/>
-    <w:uiPriority w:val="1"/>
-    <w:semiHidden/>
-    <w:unhideWhenUsed/>
-  </w:style>
-  <w:style w:type="table" w:default="1" w:styleId="Tablanormal">
-    <w:name w:val="Normal Table"/>
-    <w:uiPriority w:val="99"/>
-    <w:semiHidden/>
-    <w:unhideWhenUsed/>
-    <w:tblPr>
-      <w:tblInd w:w="0" w:type="dxa"/>
-      <w:tblCellMar>
-        <w:top w:w="0" w:type="dxa"/>
-        <w:left w:w="108" w:type="dxa"/>
-        <w:bottom w:w="0" w:type="dxa"/>
-        <w:right w:w="108" w:type="dxa"/>
-      </w:tblCellMar>
-    </w:tblPr>
-  </w:style>
-  <w:style w:type="numbering" w:default="1" w:styleId="Sinlista">
-    <w:name w:val="No List"/>
-    <w:uiPriority w:val="99"/>
-    <w:semiHidden/>
-    <w:unhideWhenUsed/>
-  </w:style>
-  <w:style w:type="paragraph" w:customStyle="1" w:styleId="4F391CBA371E4B43B177B6ED42A52B6D">
-    <w:name w:val="4F391CBA371E4B43B177B6ED42A52B6D"/>
-    <w:rsid w:val="00745B1B"/>
-  </w:style>
-  <w:style w:type="paragraph" w:customStyle="1" w:styleId="33F8B3D3BBDE4EB7B4699F77C436D709">
-    <w:name w:val="33F8B3D3BBDE4EB7B4699F77C436D709"/>
-    <w:rsid w:val="00745B1B"/>
-  </w:style>
-  <w:style w:type="paragraph" w:customStyle="1" w:styleId="130D201AD937416885A797250907CB34">
-    <w:name w:val="130D201AD937416885A797250907CB34"/>
-    <w:rsid w:val="00745B1B"/>
-  </w:style>
-  <w:style w:type="paragraph" w:customStyle="1" w:styleId="2C3F3A875CAA4EE6952D567F8F5110C7">
-    <w:name w:val="2C3F3A875CAA4EE6952D567F8F5110C7"/>
-    <w:rsid w:val="00745B1B"/>
+    <w:rsid w:val="00E855F4"/>
+    <w:rPr>
+      <w:i/>
+      <w:iCs/>
+      <w:color w:val="404040" w:themeColor="text1" w:themeTint="BF"/>
+    </w:rPr>
   </w:style>
 </w:styles>
-</file>
-
-<file path=word/glossary/webSettings.xml><?xml version="1.0" encoding="utf-8"?>
-<w:webSettings xmlns:mc="http://schemas.openxmlformats.org/markup-compatibility/2006" xmlns:r="http://schemas.openxmlformats.org/officeDocument/2006/relationships" xmlns:w="http://schemas.openxmlformats.org/wordprocessingml/2006/main" xmlns:w14="http://schemas.microsoft.com/office/word/2010/wordml" xmlns:w15="http://schemas.microsoft.com/office/word/2012/wordml" mc:Ignorable="w14 w15">
-  <w:optimizeForBrowser/>
-  <w:allowPNG/>
-</w:webSettings>
 </file>
 
 <file path=word/theme/theme1.xml><?xml version="1.0" encoding="utf-8"?>
@@ -17954,7 +17682,7 @@
 </file>
 
 <file path=customXml/itemProps1.xml><?xml version="1.0" encoding="utf-8"?>
-<ds:datastoreItem xmlns:ds="http://schemas.openxmlformats.org/officeDocument/2006/customXml" ds:itemID="{82FD25EB-C2D9-4A5F-A76B-E2C265B8B8A3}">
+<ds:datastoreItem xmlns:ds="http://schemas.openxmlformats.org/officeDocument/2006/customXml" ds:itemID="{C604E6E8-21B0-4ABD-8E24-A3EDF597F253}">
   <ds:schemaRefs>
     <ds:schemaRef ds:uri="http://schemas.openxmlformats.org/officeDocument/2006/bibliography"/>
   </ds:schemaRefs>

</xml_diff>